<commit_message>
pdf file bakc on page
</commit_message>
<xml_diff>
--- a/assets/docs/Leigh Treasures Preschool  Registration form.docx
+++ b/assets/docs/Leigh Treasures Preschool  Registration form.docx
@@ -25,7 +25,7 @@
           <w:szCs w:val="96"/>
         </w:rPr>
         <w:drawing>
-          <wp:anchor behindDoc="0" distT="0" distB="0" distL="0" distR="0" simplePos="0" locked="0" layoutInCell="0" allowOverlap="1" relativeHeight="18">
+          <wp:anchor behindDoc="0" distT="0" distB="0" distL="0" distR="0" simplePos="0" locked="0" layoutInCell="0" allowOverlap="1" relativeHeight="16">
             <wp:simplePos x="0" y="0"/>
             <wp:positionH relativeFrom="page">
               <wp:posOffset>334010</wp:posOffset>
@@ -1846,7 +1846,7 @@
         <mc:AlternateContent>
           <mc:Choice Requires="wps">
             <w:drawing>
-              <wp:anchor behindDoc="0" distT="39370" distB="58420" distL="107315" distR="133985" simplePos="0" locked="0" layoutInCell="0" allowOverlap="1" relativeHeight="51" wp14:anchorId="3D0F1BA9">
+              <wp:anchor behindDoc="0" distT="39370" distB="58420" distL="107315" distR="133985" simplePos="0" locked="0" layoutInCell="0" allowOverlap="1" relativeHeight="49" wp14:anchorId="3D0F1BA9">
                 <wp:simplePos x="0" y="0"/>
                 <wp:positionH relativeFrom="column">
                   <wp:posOffset>2207260</wp:posOffset>
@@ -1899,17 +1899,11 @@
                             </w:pPr>
                             <w:r>
                               <w:rPr>
+                                <w:color w:val="000000"/>
                                 <w:sz w:val="20"/>
                                 <w:szCs w:val="20"/>
                               </w:rPr>
                               <w:t>…</w:t>
-                            </w:r>
-                            <w:r>
-                              <w:rPr>
-                                <w:sz w:val="20"/>
-                                <w:szCs w:val="20"/>
-                              </w:rPr>
-                              <w:t>kldkfjlsdkkjfsd</w:t>
                             </w:r>
                           </w:p>
                         </w:txbxContent>
@@ -1941,17 +1935,11 @@
                       </w:pPr>
                       <w:r>
                         <w:rPr>
+                          <w:color w:val="000000"/>
                           <w:sz w:val="20"/>
                           <w:szCs w:val="20"/>
                         </w:rPr>
                         <w:t>…</w:t>
-                      </w:r>
-                      <w:r>
-                        <w:rPr>
-                          <w:sz w:val="20"/>
-                          <w:szCs w:val="20"/>
-                        </w:rPr>
-                        <w:t>kldkfjlsdkkjfsd</w:t>
                       </w:r>
                     </w:p>
                   </w:txbxContent>
@@ -1976,7 +1964,7 @@
         <mc:AlternateContent>
           <mc:Choice Requires="wps">
             <w:drawing>
-              <wp:anchor behindDoc="0" distT="39370" distB="58420" distL="107315" distR="133985" simplePos="0" locked="0" layoutInCell="0" allowOverlap="1" relativeHeight="49" wp14:anchorId="6E4296F0">
+              <wp:anchor behindDoc="0" distT="39370" distB="58420" distL="107315" distR="133985" simplePos="0" locked="0" layoutInCell="0" allowOverlap="1" relativeHeight="47" wp14:anchorId="6E4296F0">
                 <wp:simplePos x="0" y="0"/>
                 <wp:positionH relativeFrom="column">
                   <wp:posOffset>2205355</wp:posOffset>
@@ -2029,6 +2017,7 @@
                             </w:pPr>
                             <w:r>
                               <w:rPr>
+                                <w:color w:val="000000"/>
                                 <w:sz w:val="20"/>
                                 <w:szCs w:val="20"/>
                               </w:rPr>
@@ -2064,6 +2053,7 @@
                       </w:pPr>
                       <w:r>
                         <w:rPr>
+                          <w:color w:val="000000"/>
                           <w:sz w:val="20"/>
                           <w:szCs w:val="20"/>
                         </w:rPr>
@@ -2100,7 +2090,7 @@
         <mc:AlternateContent>
           <mc:Choice Requires="wps">
             <w:drawing>
-              <wp:anchor behindDoc="0" distT="39370" distB="58420" distL="106680" distR="134620" simplePos="0" locked="0" layoutInCell="0" allowOverlap="1" relativeHeight="47" wp14:anchorId="667ADD9E">
+              <wp:anchor behindDoc="0" distT="39370" distB="58420" distL="106045" distR="134620" simplePos="0" locked="0" layoutInCell="0" allowOverlap="1" relativeHeight="45" wp14:anchorId="667ADD9E">
                 <wp:simplePos x="0" y="0"/>
                 <wp:positionH relativeFrom="column">
                   <wp:posOffset>2203450</wp:posOffset>
@@ -2153,6 +2143,7 @@
                             </w:pPr>
                             <w:r>
                               <w:rPr>
+                                <w:color w:val="000000"/>
                                 <w:sz w:val="20"/>
                                 <w:szCs w:val="20"/>
                               </w:rPr>
@@ -2188,6 +2179,7 @@
                       </w:pPr>
                       <w:r>
                         <w:rPr>
+                          <w:color w:val="000000"/>
                           <w:sz w:val="20"/>
                           <w:szCs w:val="20"/>
                         </w:rPr>
@@ -2224,7 +2216,7 @@
         <mc:AlternateContent>
           <mc:Choice Requires="wps">
             <w:drawing>
-              <wp:anchor behindDoc="0" distT="39370" distB="58420" distL="106680" distR="134620" simplePos="0" locked="0" layoutInCell="0" allowOverlap="1" relativeHeight="43" wp14:anchorId="0575BB5B">
+              <wp:anchor behindDoc="0" distT="39370" distB="58420" distL="106045" distR="134620" simplePos="0" locked="0" layoutInCell="0" allowOverlap="1" relativeHeight="41" wp14:anchorId="0575BB5B">
                 <wp:simplePos x="0" y="0"/>
                 <wp:positionH relativeFrom="column">
                   <wp:posOffset>2209165</wp:posOffset>
@@ -2277,6 +2269,7 @@
                             </w:pPr>
                             <w:r>
                               <w:rPr>
+                                <w:color w:val="000000"/>
                                 <w:sz w:val="20"/>
                                 <w:szCs w:val="20"/>
                               </w:rPr>
@@ -2312,6 +2305,7 @@
                       </w:pPr>
                       <w:r>
                         <w:rPr>
+                          <w:color w:val="000000"/>
                           <w:sz w:val="20"/>
                           <w:szCs w:val="20"/>
                         </w:rPr>
@@ -2348,7 +2342,7 @@
         <mc:AlternateContent>
           <mc:Choice Requires="wps">
             <w:drawing>
-              <wp:anchor behindDoc="0" distT="39370" distB="52070" distL="107950" distR="128905" simplePos="0" locked="0" layoutInCell="0" allowOverlap="1" relativeHeight="53" wp14:anchorId="40ECDAE1">
+              <wp:anchor behindDoc="0" distT="39370" distB="52070" distL="107950" distR="128270" simplePos="0" locked="0" layoutInCell="0" allowOverlap="1" relativeHeight="51" wp14:anchorId="40ECDAE1">
                 <wp:simplePos x="0" y="0"/>
                 <wp:positionH relativeFrom="column">
                   <wp:posOffset>2209800</wp:posOffset>
@@ -2401,6 +2395,7 @@
                             </w:pPr>
                             <w:r>
                               <w:rPr>
+                                <w:color w:val="000000"/>
                                 <w:sz w:val="20"/>
                                 <w:szCs w:val="20"/>
                               </w:rPr>
@@ -2436,6 +2431,7 @@
                       </w:pPr>
                       <w:r>
                         <w:rPr>
+                          <w:color w:val="000000"/>
                           <w:sz w:val="20"/>
                           <w:szCs w:val="20"/>
                         </w:rPr>
@@ -2526,7 +2522,7 @@
         <mc:AlternateContent>
           <mc:Choice Requires="wps">
             <w:drawing>
-              <wp:anchor behindDoc="0" distT="38735" distB="64770" distL="107315" distR="128270" simplePos="0" locked="0" layoutInCell="0" allowOverlap="1" relativeHeight="45" wp14:anchorId="575CBFF8">
+              <wp:anchor behindDoc="0" distT="38100" distB="64135" distL="107315" distR="128270" simplePos="0" locked="0" layoutInCell="0" allowOverlap="1" relativeHeight="43" wp14:anchorId="575CBFF8">
                 <wp:simplePos x="0" y="0"/>
                 <wp:positionH relativeFrom="column">
                   <wp:posOffset>2315210</wp:posOffset>
@@ -2579,6 +2575,7 @@
                             </w:pPr>
                             <w:r>
                               <w:rPr>
+                                <w:color w:val="000000"/>
                                 <w:sz w:val="20"/>
                                 <w:szCs w:val="20"/>
                               </w:rPr>
@@ -2614,6 +2611,7 @@
                       </w:pPr>
                       <w:r>
                         <w:rPr>
+                          <w:color w:val="000000"/>
                           <w:sz w:val="20"/>
                           <w:szCs w:val="20"/>
                         </w:rPr>
@@ -2708,7 +2706,7 @@
         <mc:AlternateContent>
           <mc:Choice Requires="wps">
             <w:drawing>
-              <wp:anchor behindDoc="0" distT="39370" distB="58420" distL="107315" distR="130810" simplePos="0" locked="0" layoutInCell="0" allowOverlap="1" relativeHeight="35" wp14:anchorId="77947313">
+              <wp:anchor behindDoc="0" distT="39370" distB="58420" distL="107315" distR="130810" simplePos="0" locked="0" layoutInCell="0" allowOverlap="1" relativeHeight="33" wp14:anchorId="77947313">
                 <wp:simplePos x="0" y="0"/>
                 <wp:positionH relativeFrom="column">
                   <wp:posOffset>2317750</wp:posOffset>
@@ -2761,6 +2759,7 @@
                             </w:pPr>
                             <w:r>
                               <w:rPr>
+                                <w:color w:val="000000"/>
                                 <w:sz w:val="20"/>
                                 <w:szCs w:val="20"/>
                               </w:rPr>
@@ -2796,6 +2795,7 @@
                       </w:pPr>
                       <w:r>
                         <w:rPr>
+                          <w:color w:val="000000"/>
                           <w:sz w:val="20"/>
                           <w:szCs w:val="20"/>
                         </w:rPr>
@@ -2824,7 +2824,7 @@
         <mc:AlternateContent>
           <mc:Choice Requires="wps">
             <w:drawing>
-              <wp:anchor behindDoc="0" distT="39370" distB="58420" distL="107315" distR="130810" simplePos="0" locked="0" layoutInCell="0" allowOverlap="1" relativeHeight="39" wp14:anchorId="7A1EAB83">
+              <wp:anchor behindDoc="0" distT="39370" distB="58420" distL="107315" distR="130810" simplePos="0" locked="0" layoutInCell="0" allowOverlap="1" relativeHeight="37" wp14:anchorId="7A1EAB83">
                 <wp:simplePos x="0" y="0"/>
                 <wp:positionH relativeFrom="column">
                   <wp:posOffset>2317115</wp:posOffset>
@@ -2877,6 +2877,7 @@
                             </w:pPr>
                             <w:r>
                               <w:rPr>
+                                <w:color w:val="000000"/>
                                 <w:sz w:val="20"/>
                                 <w:szCs w:val="20"/>
                               </w:rPr>
@@ -2912,6 +2913,7 @@
                       </w:pPr>
                       <w:r>
                         <w:rPr>
+                          <w:color w:val="000000"/>
                           <w:sz w:val="20"/>
                           <w:szCs w:val="20"/>
                         </w:rPr>
@@ -2966,7 +2968,7 @@
         <mc:AlternateContent>
           <mc:Choice Requires="wps">
             <w:drawing>
-              <wp:anchor behindDoc="0" distT="39370" distB="58420" distL="107950" distR="127000" simplePos="0" locked="0" layoutInCell="0" allowOverlap="1" relativeHeight="41" wp14:anchorId="595C2F12">
+              <wp:anchor behindDoc="0" distT="39370" distB="58420" distL="107950" distR="127000" simplePos="0" locked="0" layoutInCell="0" allowOverlap="1" relativeHeight="39" wp14:anchorId="595C2F12">
                 <wp:simplePos x="0" y="0"/>
                 <wp:positionH relativeFrom="column">
                   <wp:posOffset>2346325</wp:posOffset>
@@ -3019,6 +3021,7 @@
                             </w:pPr>
                             <w:r>
                               <w:rPr>
+                                <w:color w:val="000000"/>
                                 <w:sz w:val="20"/>
                                 <w:szCs w:val="20"/>
                               </w:rPr>
@@ -3054,6 +3057,7 @@
                       </w:pPr>
                       <w:r>
                         <w:rPr>
+                          <w:color w:val="000000"/>
                           <w:sz w:val="20"/>
                           <w:szCs w:val="20"/>
                         </w:rPr>
@@ -3096,7 +3100,7 @@
         <mc:AlternateContent>
           <mc:Choice Requires="wps">
             <w:drawing>
-              <wp:anchor behindDoc="0" distT="38735" distB="57150" distL="107950" distR="122555" simplePos="0" locked="0" layoutInCell="0" allowOverlap="1" relativeHeight="37" wp14:anchorId="312F2BDC">
+              <wp:anchor behindDoc="0" distT="38735" distB="57150" distL="107950" distR="122555" simplePos="0" locked="0" layoutInCell="0" allowOverlap="1" relativeHeight="35" wp14:anchorId="312F2BDC">
                 <wp:simplePos x="0" y="0"/>
                 <wp:positionH relativeFrom="column">
                   <wp:posOffset>2349500</wp:posOffset>
@@ -3149,6 +3153,7 @@
                             </w:pPr>
                             <w:r>
                               <w:rPr>
+                                <w:color w:val="000000"/>
                                 <w:sz w:val="20"/>
                                 <w:szCs w:val="20"/>
                               </w:rPr>
@@ -3184,6 +3189,7 @@
                       </w:pPr>
                       <w:r>
                         <w:rPr>
+                          <w:color w:val="000000"/>
                           <w:sz w:val="20"/>
                           <w:szCs w:val="20"/>
                         </w:rPr>
@@ -3254,7 +3260,7 @@
         <mc:AlternateContent>
           <mc:Choice Requires="wps">
             <w:drawing>
-              <wp:anchor behindDoc="0" distT="39370" distB="58420" distL="107950" distR="122555" simplePos="0" locked="0" layoutInCell="0" allowOverlap="1" relativeHeight="25" wp14:anchorId="4451DD83">
+              <wp:anchor behindDoc="0" distT="39370" distB="58420" distL="107950" distR="122555" simplePos="0" locked="0" layoutInCell="0" allowOverlap="1" relativeHeight="23" wp14:anchorId="4451DD83">
                 <wp:simplePos x="0" y="0"/>
                 <wp:positionH relativeFrom="column">
                   <wp:posOffset>2047240</wp:posOffset>
@@ -3307,6 +3313,7 @@
                             </w:pPr>
                             <w:r>
                               <w:rPr>
+                                <w:color w:val="000000"/>
                                 <w:sz w:val="20"/>
                                 <w:szCs w:val="20"/>
                               </w:rPr>
@@ -3342,6 +3349,7 @@
                       </w:pPr>
                       <w:r>
                         <w:rPr>
+                          <w:color w:val="000000"/>
                           <w:sz w:val="20"/>
                           <w:szCs w:val="20"/>
                         </w:rPr>
@@ -3370,7 +3378,7 @@
         <mc:AlternateContent>
           <mc:Choice Requires="wps">
             <w:drawing>
-              <wp:anchor behindDoc="0" distT="39370" distB="58420" distL="107950" distR="122555" simplePos="0" locked="0" layoutInCell="0" allowOverlap="1" relativeHeight="23" wp14:anchorId="72AE5FEE">
+              <wp:anchor behindDoc="0" distT="39370" distB="58420" distL="107950" distR="122555" simplePos="0" locked="0" layoutInCell="0" allowOverlap="1" relativeHeight="21" wp14:anchorId="72AE5FEE">
                 <wp:simplePos x="0" y="0"/>
                 <wp:positionH relativeFrom="column">
                   <wp:posOffset>2049780</wp:posOffset>
@@ -3423,6 +3431,7 @@
                             </w:pPr>
                             <w:r>
                               <w:rPr>
+                                <w:color w:val="000000"/>
                                 <w:sz w:val="20"/>
                                 <w:szCs w:val="20"/>
                               </w:rPr>
@@ -3458,6 +3467,7 @@
                       </w:pPr>
                       <w:r>
                         <w:rPr>
+                          <w:color w:val="000000"/>
                           <w:sz w:val="20"/>
                           <w:szCs w:val="20"/>
                         </w:rPr>
@@ -3494,7 +3504,7 @@
         <mc:AlternateContent>
           <mc:Choice Requires="wps">
             <w:drawing>
-              <wp:anchor behindDoc="0" distT="39370" distB="58420" distL="107950" distR="122555" simplePos="0" locked="0" layoutInCell="0" allowOverlap="1" relativeHeight="21" wp14:anchorId="743B0C38">
+              <wp:anchor behindDoc="0" distT="39370" distB="58420" distL="107950" distR="122555" simplePos="0" locked="0" layoutInCell="0" allowOverlap="1" relativeHeight="19" wp14:anchorId="743B0C38">
                 <wp:simplePos x="0" y="0"/>
                 <wp:positionH relativeFrom="margin">
                   <wp:posOffset>2047240</wp:posOffset>
@@ -3547,6 +3557,7 @@
                             </w:pPr>
                             <w:r>
                               <w:rPr>
+                                <w:color w:val="000000"/>
                                 <w:sz w:val="20"/>
                                 <w:szCs w:val="20"/>
                               </w:rPr>
@@ -3582,6 +3593,7 @@
                       </w:pPr>
                       <w:r>
                         <w:rPr>
+                          <w:color w:val="000000"/>
                           <w:sz w:val="20"/>
                           <w:szCs w:val="20"/>
                         </w:rPr>
@@ -3618,7 +3630,7 @@
         <mc:AlternateContent>
           <mc:Choice Requires="wps">
             <w:drawing>
-              <wp:anchor behindDoc="0" distT="39370" distB="58420" distL="107950" distR="122555" simplePos="0" locked="0" layoutInCell="0" allowOverlap="1" relativeHeight="19" wp14:anchorId="0A021A5D">
+              <wp:anchor behindDoc="0" distT="39370" distB="58420" distL="107950" distR="122555" simplePos="0" locked="0" layoutInCell="0" allowOverlap="1" relativeHeight="17" wp14:anchorId="0A021A5D">
                 <wp:simplePos x="0" y="0"/>
                 <wp:positionH relativeFrom="column">
                   <wp:posOffset>2049145</wp:posOffset>
@@ -3749,7 +3761,7 @@
         <mc:AlternateContent>
           <mc:Choice Requires="wps">
             <w:drawing>
-              <wp:anchor behindDoc="0" distT="39370" distB="58420" distL="107950" distR="122555" simplePos="0" locked="0" layoutInCell="0" allowOverlap="1" relativeHeight="27" wp14:anchorId="7F58B411">
+              <wp:anchor behindDoc="0" distT="39370" distB="58420" distL="107950" distR="122555" simplePos="0" locked="0" layoutInCell="0" allowOverlap="1" relativeHeight="25" wp14:anchorId="7F58B411">
                 <wp:simplePos x="0" y="0"/>
                 <wp:positionH relativeFrom="column">
                   <wp:posOffset>2047240</wp:posOffset>
@@ -3802,6 +3814,7 @@
                             </w:pPr>
                             <w:r>
                               <w:rPr>
+                                <w:color w:val="000000"/>
                                 <w:sz w:val="20"/>
                                 <w:szCs w:val="20"/>
                               </w:rPr>
@@ -3837,6 +3850,7 @@
                       </w:pPr>
                       <w:r>
                         <w:rPr>
+                          <w:color w:val="000000"/>
                           <w:sz w:val="20"/>
                           <w:szCs w:val="20"/>
                         </w:rPr>
@@ -3873,7 +3887,7 @@
         <mc:AlternateContent>
           <mc:Choice Requires="wps">
             <w:drawing>
-              <wp:anchor behindDoc="0" distT="39370" distB="58420" distL="107950" distR="122555" simplePos="0" locked="0" layoutInCell="0" allowOverlap="1" relativeHeight="29" wp14:anchorId="1052AA6F">
+              <wp:anchor behindDoc="0" distT="39370" distB="58420" distL="107950" distR="122555" simplePos="0" locked="0" layoutInCell="0" allowOverlap="1" relativeHeight="27" wp14:anchorId="1052AA6F">
                 <wp:simplePos x="0" y="0"/>
                 <wp:positionH relativeFrom="column">
                   <wp:posOffset>2046605</wp:posOffset>
@@ -3926,6 +3940,7 @@
                             </w:pPr>
                             <w:r>
                               <w:rPr>
+                                <w:color w:val="000000"/>
                                 <w:sz w:val="20"/>
                                 <w:szCs w:val="20"/>
                               </w:rPr>
@@ -3961,6 +3976,7 @@
                       </w:pPr>
                       <w:r>
                         <w:rPr>
+                          <w:color w:val="000000"/>
                           <w:sz w:val="20"/>
                           <w:szCs w:val="20"/>
                         </w:rPr>
@@ -3997,7 +4013,7 @@
         <mc:AlternateContent>
           <mc:Choice Requires="wps">
             <w:drawing>
-              <wp:anchor behindDoc="0" distT="39370" distB="58420" distL="107950" distR="122555" simplePos="0" locked="0" layoutInCell="0" allowOverlap="1" relativeHeight="31" wp14:anchorId="5910AE93">
+              <wp:anchor behindDoc="0" distT="39370" distB="58420" distL="107950" distR="122555" simplePos="0" locked="0" layoutInCell="0" allowOverlap="1" relativeHeight="29" wp14:anchorId="5910AE93">
                 <wp:simplePos x="0" y="0"/>
                 <wp:positionH relativeFrom="column">
                   <wp:posOffset>2044065</wp:posOffset>
@@ -4050,6 +4066,7 @@
                             </w:pPr>
                             <w:r>
                               <w:rPr>
+                                <w:color w:val="000000"/>
                                 <w:sz w:val="20"/>
                                 <w:szCs w:val="20"/>
                               </w:rPr>
@@ -4085,6 +4102,7 @@
                       </w:pPr>
                       <w:r>
                         <w:rPr>
+                          <w:color w:val="000000"/>
                           <w:sz w:val="20"/>
                           <w:szCs w:val="20"/>
                         </w:rPr>
@@ -4121,7 +4139,7 @@
         <mc:AlternateContent>
           <mc:Choice Requires="wps">
             <w:drawing>
-              <wp:anchor behindDoc="0" distT="39370" distB="58420" distL="107950" distR="122555" simplePos="0" locked="0" layoutInCell="0" allowOverlap="1" relativeHeight="33" wp14:anchorId="0BBCC4E9">
+              <wp:anchor behindDoc="0" distT="39370" distB="58420" distL="107950" distR="121920" simplePos="0" locked="0" layoutInCell="0" allowOverlap="1" relativeHeight="31" wp14:anchorId="0BBCC4E9">
                 <wp:simplePos x="0" y="0"/>
                 <wp:positionH relativeFrom="column">
                   <wp:posOffset>2045335</wp:posOffset>
@@ -4174,6 +4192,7 @@
                             </w:pPr>
                             <w:r>
                               <w:rPr>
+                                <w:color w:val="000000"/>
                                 <w:sz w:val="20"/>
                                 <w:szCs w:val="20"/>
                               </w:rPr>
@@ -4209,6 +4228,7 @@
                       </w:pPr>
                       <w:r>
                         <w:rPr>
+                          <w:color w:val="000000"/>
                           <w:sz w:val="20"/>
                           <w:szCs w:val="20"/>
                         </w:rPr>
@@ -4245,7 +4265,7 @@
         <mc:AlternateContent>
           <mc:Choice Requires="wps">
             <w:drawing>
-              <wp:anchor behindDoc="0" distT="39370" distB="58420" distL="107950" distR="122555" simplePos="0" locked="0" layoutInCell="0" allowOverlap="1" relativeHeight="55" wp14:anchorId="60FCAC03">
+              <wp:anchor behindDoc="0" distT="39370" distB="58420" distL="107950" distR="122555" simplePos="0" locked="0" layoutInCell="0" allowOverlap="1" relativeHeight="53" wp14:anchorId="60FCAC03">
                 <wp:simplePos x="0" y="0"/>
                 <wp:positionH relativeFrom="column">
                   <wp:posOffset>2054860</wp:posOffset>
@@ -4298,6 +4318,7 @@
                             </w:pPr>
                             <w:r>
                               <w:rPr>
+                                <w:color w:val="000000"/>
                                 <w:sz w:val="20"/>
                                 <w:szCs w:val="20"/>
                               </w:rPr>
@@ -4333,6 +4354,7 @@
                       </w:pPr>
                       <w:r>
                         <w:rPr>
+                          <w:color w:val="000000"/>
                           <w:sz w:val="20"/>
                           <w:szCs w:val="20"/>
                         </w:rPr>
@@ -4415,7 +4437,7 @@
         <mc:AlternateContent>
           <mc:Choice Requires="wps">
             <w:drawing>
-              <wp:anchor behindDoc="0" distT="38735" distB="63500" distL="107950" distR="127000" simplePos="0" locked="0" layoutInCell="0" allowOverlap="1" relativeHeight="57" wp14:anchorId="5B659893">
+              <wp:anchor behindDoc="0" distT="38100" distB="63500" distL="107950" distR="127000" simplePos="0" locked="0" layoutInCell="0" allowOverlap="1" relativeHeight="55" wp14:anchorId="5B659893">
                 <wp:simplePos x="0" y="0"/>
                 <wp:positionH relativeFrom="column">
                   <wp:posOffset>2453005</wp:posOffset>
@@ -4468,6 +4490,7 @@
                             </w:pPr>
                             <w:r>
                               <w:rPr>
+                                <w:color w:val="000000"/>
                                 <w:sz w:val="20"/>
                                 <w:szCs w:val="20"/>
                               </w:rPr>
@@ -4503,6 +4526,7 @@
                       </w:pPr>
                       <w:r>
                         <w:rPr>
+                          <w:color w:val="000000"/>
                           <w:sz w:val="20"/>
                           <w:szCs w:val="20"/>
                         </w:rPr>
@@ -4600,7 +4624,7 @@
         <mc:AlternateContent>
           <mc:Choice Requires="wps">
             <w:drawing>
-              <wp:anchor behindDoc="0" distT="39370" distB="58420" distL="107950" distR="122555" simplePos="0" locked="0" layoutInCell="0" allowOverlap="1" relativeHeight="59" wp14:anchorId="29A601C7">
+              <wp:anchor behindDoc="0" distT="39370" distB="58420" distL="107950" distR="121920" simplePos="0" locked="0" layoutInCell="0" allowOverlap="1" relativeHeight="57" wp14:anchorId="29A601C7">
                 <wp:simplePos x="0" y="0"/>
                 <wp:positionH relativeFrom="column">
                   <wp:posOffset>2465070</wp:posOffset>
@@ -4653,6 +4677,7 @@
                             </w:pPr>
                             <w:r>
                               <w:rPr>
+                                <w:color w:val="000000"/>
                                 <w:sz w:val="20"/>
                                 <w:szCs w:val="20"/>
                               </w:rPr>
@@ -4688,6 +4713,7 @@
                       </w:pPr>
                       <w:r>
                         <w:rPr>
+                          <w:color w:val="000000"/>
                           <w:sz w:val="20"/>
                           <w:szCs w:val="20"/>
                         </w:rPr>
@@ -4716,7 +4742,7 @@
         <mc:AlternateContent>
           <mc:Choice Requires="wps">
             <w:drawing>
-              <wp:anchor behindDoc="0" distT="39370" distB="58420" distL="107950" distR="122555" simplePos="0" locked="0" layoutInCell="0" allowOverlap="1" relativeHeight="61" wp14:anchorId="6A023312">
+              <wp:anchor behindDoc="0" distT="39370" distB="58420" distL="107950" distR="121920" simplePos="0" locked="0" layoutInCell="0" allowOverlap="1" relativeHeight="59" wp14:anchorId="6A023312">
                 <wp:simplePos x="0" y="0"/>
                 <wp:positionH relativeFrom="column">
                   <wp:posOffset>2465070</wp:posOffset>
@@ -4769,6 +4795,7 @@
                             </w:pPr>
                             <w:r>
                               <w:rPr>
+                                <w:color w:val="000000"/>
                                 <w:sz w:val="20"/>
                                 <w:szCs w:val="20"/>
                               </w:rPr>
@@ -4804,6 +4831,7 @@
                       </w:pPr>
                       <w:r>
                         <w:rPr>
+                          <w:color w:val="000000"/>
                           <w:sz w:val="20"/>
                           <w:szCs w:val="20"/>
                         </w:rPr>
@@ -4883,7 +4911,7 @@
         <mc:AlternateContent>
           <mc:Choice Requires="wps">
             <w:drawing>
-              <wp:anchor behindDoc="0" distT="39370" distB="64135" distL="0" distR="125095" simplePos="0" locked="0" layoutInCell="0" allowOverlap="1" relativeHeight="63" wp14:anchorId="567F2708">
+              <wp:anchor behindDoc="0" distT="39370" distB="63500" distL="0" distR="124460" simplePos="0" locked="0" layoutInCell="0" allowOverlap="1" relativeHeight="61" wp14:anchorId="567F2708">
                 <wp:simplePos x="0" y="0"/>
                 <wp:positionH relativeFrom="margin">
                   <wp:align>left</wp:align>
@@ -4936,6 +4964,7 @@
                             </w:pPr>
                             <w:r>
                               <w:rPr>
+                                <w:color w:val="000000"/>
                                 <w:sz w:val="20"/>
                                 <w:szCs w:val="20"/>
                               </w:rPr>
@@ -4971,6 +5000,7 @@
                       </w:pPr>
                       <w:r>
                         <w:rPr>
+                          <w:color w:val="000000"/>
                           <w:sz w:val="20"/>
                           <w:szCs w:val="20"/>
                         </w:rPr>
@@ -5000,7 +5030,7 @@
         <mc:AlternateContent>
           <mc:Choice Requires="wps">
             <w:drawing>
-              <wp:anchor behindDoc="0" distT="39370" distB="64770" distL="107315" distR="125095" simplePos="0" locked="0" layoutInCell="0" allowOverlap="1" relativeHeight="65" wp14:anchorId="61E00773">
+              <wp:anchor behindDoc="0" distT="39370" distB="64135" distL="107315" distR="124460" simplePos="0" locked="0" layoutInCell="0" allowOverlap="1" relativeHeight="63" wp14:anchorId="61E00773">
                 <wp:simplePos x="0" y="0"/>
                 <wp:positionH relativeFrom="margin">
                   <wp:posOffset>10160</wp:posOffset>
@@ -5053,6 +5083,7 @@
                             </w:pPr>
                             <w:r>
                               <w:rPr>
+                                <w:color w:val="000000"/>
                                 <w:sz w:val="20"/>
                                 <w:szCs w:val="20"/>
                               </w:rPr>
@@ -5088,6 +5119,7 @@
                       </w:pPr>
                       <w:r>
                         <w:rPr>
+                          <w:color w:val="000000"/>
                           <w:sz w:val="20"/>
                           <w:szCs w:val="20"/>
                         </w:rPr>
@@ -5141,7 +5173,7 @@
         <mc:AlternateContent>
           <mc:Choice Requires="wps">
             <w:drawing>
-              <wp:anchor behindDoc="0" distT="39370" distB="64135" distL="106680" distR="125730" simplePos="0" locked="0" layoutInCell="0" allowOverlap="1" relativeHeight="67" wp14:anchorId="4A1FA254">
+              <wp:anchor behindDoc="0" distT="39370" distB="63500" distL="106045" distR="125730" simplePos="0" locked="0" layoutInCell="0" allowOverlap="1" relativeHeight="65" wp14:anchorId="4A1FA254">
                 <wp:simplePos x="0" y="0"/>
                 <wp:positionH relativeFrom="margin">
                   <wp:posOffset>27305</wp:posOffset>
@@ -5194,6 +5226,7 @@
                             </w:pPr>
                             <w:r>
                               <w:rPr>
+                                <w:color w:val="000000"/>
                                 <w:sz w:val="20"/>
                                 <w:szCs w:val="20"/>
                               </w:rPr>
@@ -5229,6 +5262,7 @@
                       </w:pPr>
                       <w:r>
                         <w:rPr>
+                          <w:color w:val="000000"/>
                           <w:sz w:val="20"/>
                           <w:szCs w:val="20"/>
                         </w:rPr>
@@ -5282,7 +5316,7 @@
         <mc:AlternateContent>
           <mc:Choice Requires="wps">
             <w:drawing>
-              <wp:anchor behindDoc="0" distT="39370" distB="64770" distL="106680" distR="125730" simplePos="0" locked="0" layoutInCell="0" allowOverlap="1" relativeHeight="69" wp14:anchorId="1339A306">
+              <wp:anchor behindDoc="0" distT="39370" distB="64135" distL="106045" distR="125730" simplePos="0" locked="0" layoutInCell="0" allowOverlap="1" relativeHeight="67" wp14:anchorId="1339A306">
                 <wp:simplePos x="0" y="0"/>
                 <wp:positionH relativeFrom="margin">
                   <wp:posOffset>27305</wp:posOffset>
@@ -5335,6 +5369,7 @@
                             </w:pPr>
                             <w:r>
                               <w:rPr>
+                                <w:color w:val="000000"/>
                                 <w:sz w:val="20"/>
                                 <w:szCs w:val="20"/>
                               </w:rPr>
@@ -5370,6 +5405,7 @@
                       </w:pPr>
                       <w:r>
                         <w:rPr>
+                          <w:color w:val="000000"/>
                           <w:sz w:val="20"/>
                           <w:szCs w:val="20"/>
                         </w:rPr>
@@ -5567,7 +5603,8 @@
           <w:p>
             <w:pPr>
               <w:pStyle w:val="Normal"/>
-              <w:widowControl/>
+              <w:widowControl w:val="false"/>
+              <w:suppressAutoHyphens w:val="true"/>
               <w:spacing w:lineRule="auto" w:line="240" w:before="0" w:after="0"/>
               <w:jc w:val="both"/>
               <w:rPr>
@@ -5584,17 +5621,16 @@
                 <w:rFonts w:eastAsia="Aptos" w:cs="Aptos"/>
                 <w:b/>
                 <w:bCs/>
-                <w:kern w:val="0"/>
-                <w:sz w:val="24"/>
-                <w:szCs w:val="24"/>
-                <w:lang w:val="en-US" w:eastAsia="ja-JP" w:bidi="ar-SA"/>
+                <w:sz w:val="18"/>
+                <w:szCs w:val="18"/>
               </w:rPr>
             </w:r>
           </w:p>
           <w:p>
             <w:pPr>
               <w:pStyle w:val="Normal"/>
-              <w:widowControl/>
+              <w:widowControl w:val="false"/>
+              <w:suppressAutoHyphens w:val="true"/>
               <w:spacing w:lineRule="auto" w:line="240" w:before="0" w:after="0"/>
               <w:jc w:val="both"/>
               <w:rPr>
@@ -5622,7 +5658,8 @@
           <w:p>
             <w:pPr>
               <w:pStyle w:val="Normal"/>
-              <w:widowControl/>
+              <w:widowControl w:val="false"/>
+              <w:suppressAutoHyphens w:val="true"/>
               <w:spacing w:lineRule="auto" w:line="240" w:before="0" w:after="0"/>
               <w:jc w:val="both"/>
               <w:rPr>
@@ -5639,10 +5676,8 @@
                 <w:rFonts w:eastAsia="Aptos" w:cs="Aptos"/>
                 <w:b/>
                 <w:bCs/>
-                <w:kern w:val="0"/>
-                <w:sz w:val="24"/>
-                <w:szCs w:val="24"/>
-                <w:lang w:val="en-US" w:eastAsia="ja-JP" w:bidi="ar-SA"/>
+                <w:sz w:val="18"/>
+                <w:szCs w:val="18"/>
               </w:rPr>
             </w:r>
           </w:p>
@@ -5655,7 +5690,8 @@
           <w:p>
             <w:pPr>
               <w:pStyle w:val="Normal"/>
-              <w:widowControl/>
+              <w:widowControl w:val="false"/>
+              <w:suppressAutoHyphens w:val="true"/>
               <w:spacing w:lineRule="auto" w:line="240" w:before="0" w:after="0"/>
               <w:jc w:val="both"/>
               <w:rPr>
@@ -5667,10 +5703,8 @@
             <w:r>
               <w:rPr>
                 <w:rFonts w:eastAsia="Aptos" w:cs="Aptos"/>
-                <w:kern w:val="0"/>
-                <w:sz w:val="24"/>
-                <w:szCs w:val="24"/>
-                <w:lang w:val="en-US" w:eastAsia="ja-JP" w:bidi="ar-SA"/>
+                <w:sz w:val="22"/>
+                <w:szCs w:val="22"/>
               </w:rPr>
             </w:r>
           </w:p>
@@ -5688,7 +5722,8 @@
           <w:p>
             <w:pPr>
               <w:pStyle w:val="Normal"/>
-              <w:widowControl/>
+              <w:widowControl w:val="false"/>
+              <w:suppressAutoHyphens w:val="true"/>
               <w:spacing w:lineRule="auto" w:line="240" w:before="0" w:after="0"/>
               <w:jc w:val="both"/>
               <w:rPr>
@@ -5705,17 +5740,16 @@
                 <w:rFonts w:eastAsia="Aptos" w:cs="Aptos"/>
                 <w:b/>
                 <w:bCs/>
-                <w:kern w:val="0"/>
-                <w:sz w:val="24"/>
-                <w:szCs w:val="24"/>
-                <w:lang w:val="en-US" w:eastAsia="ja-JP" w:bidi="ar-SA"/>
+                <w:sz w:val="18"/>
+                <w:szCs w:val="18"/>
               </w:rPr>
             </w:r>
           </w:p>
           <w:p>
             <w:pPr>
               <w:pStyle w:val="Normal"/>
-              <w:widowControl/>
+              <w:widowControl w:val="false"/>
+              <w:suppressAutoHyphens w:val="true"/>
               <w:spacing w:lineRule="auto" w:line="240" w:before="0" w:after="0"/>
               <w:jc w:val="both"/>
               <w:rPr>
@@ -5742,7 +5776,8 @@
           <w:p>
             <w:pPr>
               <w:pStyle w:val="Normal"/>
-              <w:widowControl/>
+              <w:widowControl w:val="false"/>
+              <w:suppressAutoHyphens w:val="true"/>
               <w:spacing w:lineRule="auto" w:line="240" w:before="0" w:after="0"/>
               <w:jc w:val="both"/>
               <w:rPr>
@@ -5759,10 +5794,8 @@
                 <w:rFonts w:eastAsia="Aptos" w:cs="Aptos"/>
                 <w:b/>
                 <w:bCs/>
-                <w:kern w:val="0"/>
-                <w:sz w:val="24"/>
-                <w:szCs w:val="24"/>
-                <w:lang w:val="en-US" w:eastAsia="ja-JP" w:bidi="ar-SA"/>
+                <w:sz w:val="18"/>
+                <w:szCs w:val="18"/>
               </w:rPr>
             </w:r>
           </w:p>
@@ -5775,7 +5808,8 @@
           <w:p>
             <w:pPr>
               <w:pStyle w:val="Normal"/>
-              <w:widowControl/>
+              <w:widowControl w:val="false"/>
+              <w:suppressAutoHyphens w:val="true"/>
               <w:spacing w:lineRule="auto" w:line="240" w:before="0" w:after="0"/>
               <w:jc w:val="both"/>
               <w:rPr>
@@ -5787,10 +5821,8 @@
             <w:r>
               <w:rPr>
                 <w:rFonts w:eastAsia="Aptos" w:cs="Aptos"/>
-                <w:kern w:val="0"/>
-                <w:sz w:val="24"/>
-                <w:szCs w:val="24"/>
-                <w:lang w:val="en-US" w:eastAsia="ja-JP" w:bidi="ar-SA"/>
+                <w:sz w:val="22"/>
+                <w:szCs w:val="22"/>
               </w:rPr>
             </w:r>
           </w:p>
@@ -5808,7 +5840,8 @@
           <w:p>
             <w:pPr>
               <w:pStyle w:val="Normal"/>
-              <w:widowControl/>
+              <w:widowControl w:val="false"/>
+              <w:suppressAutoHyphens w:val="true"/>
               <w:spacing w:lineRule="auto" w:line="240" w:before="0" w:after="0"/>
               <w:jc w:val="both"/>
               <w:rPr>
@@ -5825,17 +5858,16 @@
                 <w:rFonts w:eastAsia="Aptos" w:cs="Aptos"/>
                 <w:b/>
                 <w:bCs/>
-                <w:kern w:val="0"/>
-                <w:sz w:val="24"/>
-                <w:szCs w:val="24"/>
-                <w:lang w:val="en-US" w:eastAsia="ja-JP" w:bidi="ar-SA"/>
+                <w:sz w:val="18"/>
+                <w:szCs w:val="18"/>
               </w:rPr>
             </w:r>
           </w:p>
           <w:p>
             <w:pPr>
               <w:pStyle w:val="Normal"/>
-              <w:widowControl/>
+              <w:widowControl w:val="false"/>
+              <w:suppressAutoHyphens w:val="true"/>
               <w:spacing w:lineRule="auto" w:line="240" w:before="0" w:after="0"/>
               <w:jc w:val="both"/>
               <w:rPr>
@@ -5863,7 +5895,8 @@
           <w:p>
             <w:pPr>
               <w:pStyle w:val="Normal"/>
-              <w:widowControl/>
+              <w:widowControl w:val="false"/>
+              <w:suppressAutoHyphens w:val="true"/>
               <w:spacing w:lineRule="auto" w:line="240" w:before="0" w:after="0"/>
               <w:jc w:val="both"/>
               <w:rPr>
@@ -5880,10 +5913,8 @@
                 <w:rFonts w:eastAsia="Aptos" w:cs="Aptos"/>
                 <w:b/>
                 <w:bCs/>
-                <w:kern w:val="0"/>
-                <w:sz w:val="24"/>
-                <w:szCs w:val="24"/>
-                <w:lang w:val="en-US" w:eastAsia="ja-JP" w:bidi="ar-SA"/>
+                <w:sz w:val="18"/>
+                <w:szCs w:val="18"/>
               </w:rPr>
             </w:r>
           </w:p>
@@ -5896,7 +5927,8 @@
           <w:p>
             <w:pPr>
               <w:pStyle w:val="Normal"/>
-              <w:widowControl/>
+              <w:widowControl w:val="false"/>
+              <w:suppressAutoHyphens w:val="true"/>
               <w:spacing w:lineRule="auto" w:line="240" w:before="0" w:after="0"/>
               <w:jc w:val="both"/>
               <w:rPr>
@@ -5908,10 +5940,8 @@
             <w:r>
               <w:rPr>
                 <w:rFonts w:eastAsia="Aptos" w:cs="Aptos"/>
-                <w:kern w:val="0"/>
-                <w:sz w:val="24"/>
-                <w:szCs w:val="24"/>
-                <w:lang w:val="en-US" w:eastAsia="ja-JP" w:bidi="ar-SA"/>
+                <w:sz w:val="22"/>
+                <w:szCs w:val="22"/>
               </w:rPr>
             </w:r>
           </w:p>
@@ -5929,7 +5959,8 @@
           <w:p>
             <w:pPr>
               <w:pStyle w:val="Normal"/>
-              <w:widowControl/>
+              <w:widowControl w:val="false"/>
+              <w:suppressAutoHyphens w:val="true"/>
               <w:spacing w:lineRule="auto" w:line="240" w:before="0" w:after="0"/>
               <w:jc w:val="both"/>
               <w:rPr>
@@ -5946,17 +5977,16 @@
                 <w:rFonts w:eastAsia="Aptos" w:cs="Aptos"/>
                 <w:b/>
                 <w:bCs/>
-                <w:kern w:val="0"/>
-                <w:sz w:val="24"/>
-                <w:szCs w:val="24"/>
-                <w:lang w:val="en-US" w:eastAsia="ja-JP" w:bidi="ar-SA"/>
+                <w:sz w:val="18"/>
+                <w:szCs w:val="18"/>
               </w:rPr>
             </w:r>
           </w:p>
           <w:p>
             <w:pPr>
               <w:pStyle w:val="Normal"/>
-              <w:widowControl/>
+              <w:widowControl w:val="false"/>
+              <w:suppressAutoHyphens w:val="true"/>
               <w:spacing w:lineRule="auto" w:line="240" w:before="0" w:after="0"/>
               <w:jc w:val="both"/>
               <w:rPr>
@@ -5984,7 +6014,8 @@
           <w:p>
             <w:pPr>
               <w:pStyle w:val="Normal"/>
-              <w:widowControl/>
+              <w:widowControl w:val="false"/>
+              <w:suppressAutoHyphens w:val="true"/>
               <w:spacing w:lineRule="auto" w:line="240" w:before="0" w:after="0"/>
               <w:jc w:val="both"/>
               <w:rPr>
@@ -6001,10 +6032,8 @@
                 <w:rFonts w:eastAsia="Aptos" w:cs="Aptos"/>
                 <w:b/>
                 <w:bCs/>
-                <w:kern w:val="0"/>
-                <w:sz w:val="24"/>
-                <w:szCs w:val="24"/>
-                <w:lang w:val="en-US" w:eastAsia="ja-JP" w:bidi="ar-SA"/>
+                <w:sz w:val="18"/>
+                <w:szCs w:val="18"/>
               </w:rPr>
             </w:r>
           </w:p>
@@ -6017,7 +6046,8 @@
           <w:p>
             <w:pPr>
               <w:pStyle w:val="Normal"/>
-              <w:widowControl/>
+              <w:widowControl w:val="false"/>
+              <w:suppressAutoHyphens w:val="true"/>
               <w:spacing w:lineRule="auto" w:line="240" w:before="0" w:after="0"/>
               <w:jc w:val="both"/>
               <w:rPr>
@@ -6029,10 +6059,8 @@
             <w:r>
               <w:rPr>
                 <w:rFonts w:eastAsia="Aptos" w:cs="Aptos"/>
-                <w:kern w:val="0"/>
-                <w:sz w:val="24"/>
-                <w:szCs w:val="24"/>
-                <w:lang w:val="en-US" w:eastAsia="ja-JP" w:bidi="ar-SA"/>
+                <w:sz w:val="22"/>
+                <w:szCs w:val="22"/>
               </w:rPr>
             </w:r>
           </w:p>
@@ -6050,7 +6078,8 @@
           <w:p>
             <w:pPr>
               <w:pStyle w:val="Normal"/>
-              <w:widowControl/>
+              <w:widowControl w:val="false"/>
+              <w:suppressAutoHyphens w:val="true"/>
               <w:spacing w:lineRule="auto" w:line="240" w:before="0" w:after="0"/>
               <w:jc w:val="both"/>
               <w:rPr>
@@ -6067,17 +6096,16 @@
                 <w:rFonts w:eastAsia="Aptos" w:cs="Aptos"/>
                 <w:b/>
                 <w:bCs/>
-                <w:kern w:val="0"/>
-                <w:sz w:val="24"/>
-                <w:szCs w:val="24"/>
-                <w:lang w:val="en-US" w:eastAsia="ja-JP" w:bidi="ar-SA"/>
+                <w:sz w:val="18"/>
+                <w:szCs w:val="18"/>
               </w:rPr>
             </w:r>
           </w:p>
           <w:p>
             <w:pPr>
               <w:pStyle w:val="Normal"/>
-              <w:widowControl/>
+              <w:widowControl w:val="false"/>
+              <w:suppressAutoHyphens w:val="true"/>
               <w:spacing w:lineRule="auto" w:line="240" w:before="0" w:after="0"/>
               <w:jc w:val="both"/>
               <w:rPr>
@@ -6104,7 +6132,8 @@
           <w:p>
             <w:pPr>
               <w:pStyle w:val="Normal"/>
-              <w:widowControl/>
+              <w:widowControl w:val="false"/>
+              <w:suppressAutoHyphens w:val="true"/>
               <w:spacing w:lineRule="auto" w:line="240" w:before="0" w:after="0"/>
               <w:jc w:val="both"/>
               <w:rPr>
@@ -6121,10 +6150,8 @@
                 <w:rFonts w:eastAsia="Aptos" w:cs="Aptos"/>
                 <w:b/>
                 <w:bCs/>
-                <w:kern w:val="0"/>
-                <w:sz w:val="24"/>
-                <w:szCs w:val="24"/>
-                <w:lang w:val="en-US" w:eastAsia="ja-JP" w:bidi="ar-SA"/>
+                <w:sz w:val="18"/>
+                <w:szCs w:val="18"/>
               </w:rPr>
             </w:r>
           </w:p>
@@ -6137,7 +6164,8 @@
           <w:p>
             <w:pPr>
               <w:pStyle w:val="Normal"/>
-              <w:widowControl/>
+              <w:widowControl w:val="false"/>
+              <w:suppressAutoHyphens w:val="true"/>
               <w:spacing w:lineRule="auto" w:line="240" w:before="0" w:after="0"/>
               <w:jc w:val="both"/>
               <w:rPr>
@@ -6149,10 +6177,8 @@
             <w:r>
               <w:rPr>
                 <w:rFonts w:eastAsia="Aptos" w:cs="Aptos"/>
-                <w:kern w:val="0"/>
-                <w:sz w:val="24"/>
-                <w:szCs w:val="24"/>
-                <w:lang w:val="en-US" w:eastAsia="ja-JP" w:bidi="ar-SA"/>
+                <w:sz w:val="22"/>
+                <w:szCs w:val="22"/>
               </w:rPr>
             </w:r>
           </w:p>
@@ -6170,7 +6196,8 @@
           <w:p>
             <w:pPr>
               <w:pStyle w:val="Normal"/>
-              <w:widowControl/>
+              <w:widowControl w:val="false"/>
+              <w:suppressAutoHyphens w:val="true"/>
               <w:spacing w:lineRule="auto" w:line="240" w:before="0" w:after="0"/>
               <w:jc w:val="both"/>
               <w:rPr>
@@ -6187,17 +6214,16 @@
                 <w:rFonts w:eastAsia="Aptos" w:cs="Aptos"/>
                 <w:b/>
                 <w:bCs/>
-                <w:kern w:val="0"/>
-                <w:sz w:val="24"/>
-                <w:szCs w:val="24"/>
-                <w:lang w:val="en-US" w:eastAsia="ja-JP" w:bidi="ar-SA"/>
+                <w:sz w:val="18"/>
+                <w:szCs w:val="18"/>
               </w:rPr>
             </w:r>
           </w:p>
           <w:p>
             <w:pPr>
               <w:pStyle w:val="Normal"/>
-              <w:widowControl/>
+              <w:widowControl w:val="false"/>
+              <w:suppressAutoHyphens w:val="true"/>
               <w:spacing w:lineRule="auto" w:line="240" w:before="0" w:after="0"/>
               <w:jc w:val="both"/>
               <w:rPr>
@@ -6225,7 +6251,8 @@
           <w:p>
             <w:pPr>
               <w:pStyle w:val="Normal"/>
-              <w:widowControl/>
+              <w:widowControl w:val="false"/>
+              <w:suppressAutoHyphens w:val="true"/>
               <w:spacing w:lineRule="auto" w:line="240" w:before="0" w:after="0"/>
               <w:jc w:val="both"/>
               <w:rPr>
@@ -6242,10 +6269,8 @@
                 <w:rFonts w:eastAsia="Aptos" w:cs="Aptos"/>
                 <w:b/>
                 <w:bCs/>
-                <w:kern w:val="0"/>
-                <w:sz w:val="24"/>
-                <w:szCs w:val="24"/>
-                <w:lang w:val="en-US" w:eastAsia="ja-JP" w:bidi="ar-SA"/>
+                <w:sz w:val="18"/>
+                <w:szCs w:val="18"/>
               </w:rPr>
             </w:r>
           </w:p>
@@ -6258,7 +6283,8 @@
           <w:p>
             <w:pPr>
               <w:pStyle w:val="Normal"/>
-              <w:widowControl/>
+              <w:widowControl w:val="false"/>
+              <w:suppressAutoHyphens w:val="true"/>
               <w:spacing w:lineRule="auto" w:line="240" w:before="0" w:after="0"/>
               <w:jc w:val="both"/>
               <w:rPr>
@@ -6270,10 +6296,8 @@
             <w:r>
               <w:rPr>
                 <w:rFonts w:eastAsia="Aptos" w:cs="Aptos"/>
-                <w:kern w:val="0"/>
-                <w:sz w:val="24"/>
-                <w:szCs w:val="24"/>
-                <w:lang w:val="en-US" w:eastAsia="ja-JP" w:bidi="ar-SA"/>
+                <w:sz w:val="22"/>
+                <w:szCs w:val="22"/>
               </w:rPr>
             </w:r>
           </w:p>
@@ -6291,7 +6315,8 @@
           <w:p>
             <w:pPr>
               <w:pStyle w:val="Normal"/>
-              <w:widowControl/>
+              <w:widowControl w:val="false"/>
+              <w:suppressAutoHyphens w:val="true"/>
               <w:spacing w:lineRule="auto" w:line="240" w:before="0" w:after="0"/>
               <w:jc w:val="both"/>
               <w:rPr>
@@ -6308,17 +6333,16 @@
                 <w:rFonts w:eastAsia="Aptos" w:cs="Aptos"/>
                 <w:b/>
                 <w:bCs/>
-                <w:kern w:val="0"/>
-                <w:sz w:val="24"/>
-                <w:szCs w:val="24"/>
-                <w:lang w:val="en-US" w:eastAsia="ja-JP" w:bidi="ar-SA"/>
+                <w:sz w:val="18"/>
+                <w:szCs w:val="18"/>
               </w:rPr>
             </w:r>
           </w:p>
           <w:p>
             <w:pPr>
               <w:pStyle w:val="Normal"/>
-              <w:widowControl/>
+              <w:widowControl w:val="false"/>
+              <w:suppressAutoHyphens w:val="true"/>
               <w:spacing w:lineRule="auto" w:line="240" w:before="0" w:after="0"/>
               <w:jc w:val="both"/>
               <w:rPr>
@@ -6346,7 +6370,8 @@
           <w:p>
             <w:pPr>
               <w:pStyle w:val="Normal"/>
-              <w:widowControl/>
+              <w:widowControl w:val="false"/>
+              <w:suppressAutoHyphens w:val="true"/>
               <w:spacing w:lineRule="auto" w:line="240" w:before="0" w:after="0"/>
               <w:jc w:val="both"/>
               <w:rPr>
@@ -6363,10 +6388,8 @@
                 <w:rFonts w:eastAsia="Aptos" w:cs="Aptos"/>
                 <w:b/>
                 <w:bCs/>
-                <w:kern w:val="0"/>
-                <w:sz w:val="24"/>
-                <w:szCs w:val="24"/>
-                <w:lang w:val="en-US" w:eastAsia="ja-JP" w:bidi="ar-SA"/>
+                <w:sz w:val="18"/>
+                <w:szCs w:val="18"/>
               </w:rPr>
             </w:r>
           </w:p>
@@ -6379,7 +6402,8 @@
           <w:p>
             <w:pPr>
               <w:pStyle w:val="Normal"/>
-              <w:widowControl/>
+              <w:widowControl w:val="false"/>
+              <w:suppressAutoHyphens w:val="true"/>
               <w:spacing w:lineRule="auto" w:line="240" w:before="0" w:after="0"/>
               <w:jc w:val="both"/>
               <w:rPr>
@@ -6391,10 +6415,8 @@
             <w:r>
               <w:rPr>
                 <w:rFonts w:eastAsia="Aptos" w:cs="Aptos"/>
-                <w:kern w:val="0"/>
-                <w:sz w:val="24"/>
-                <w:szCs w:val="24"/>
-                <w:lang w:val="en-US" w:eastAsia="ja-JP" w:bidi="ar-SA"/>
+                <w:sz w:val="22"/>
+                <w:szCs w:val="22"/>
               </w:rPr>
             </w:r>
           </w:p>
@@ -6412,7 +6434,8 @@
           <w:p>
             <w:pPr>
               <w:pStyle w:val="Normal"/>
-              <w:widowControl/>
+              <w:widowControl w:val="false"/>
+              <w:suppressAutoHyphens w:val="true"/>
               <w:spacing w:lineRule="auto" w:line="240" w:before="0" w:after="0"/>
               <w:jc w:val="both"/>
               <w:rPr>
@@ -6429,17 +6452,16 @@
                 <w:rFonts w:eastAsia="Aptos" w:cs="Aptos"/>
                 <w:b/>
                 <w:bCs/>
-                <w:kern w:val="0"/>
-                <w:sz w:val="24"/>
-                <w:szCs w:val="24"/>
-                <w:lang w:val="en-US" w:eastAsia="ja-JP" w:bidi="ar-SA"/>
+                <w:sz w:val="18"/>
+                <w:szCs w:val="18"/>
               </w:rPr>
             </w:r>
           </w:p>
           <w:p>
             <w:pPr>
               <w:pStyle w:val="Normal"/>
-              <w:widowControl/>
+              <w:widowControl w:val="false"/>
+              <w:suppressAutoHyphens w:val="true"/>
               <w:spacing w:lineRule="auto" w:line="240" w:before="0" w:after="0"/>
               <w:jc w:val="both"/>
               <w:rPr>
@@ -6484,7 +6506,8 @@
           <w:p>
             <w:pPr>
               <w:pStyle w:val="Normal"/>
-              <w:widowControl/>
+              <w:widowControl w:val="false"/>
+              <w:suppressAutoHyphens w:val="true"/>
               <w:spacing w:lineRule="auto" w:line="240" w:before="0" w:after="0"/>
               <w:jc w:val="both"/>
               <w:rPr>
@@ -6501,10 +6524,8 @@
                 <w:rFonts w:eastAsia="Aptos" w:cs="Aptos"/>
                 <w:b/>
                 <w:bCs/>
-                <w:kern w:val="0"/>
-                <w:sz w:val="24"/>
-                <w:szCs w:val="24"/>
-                <w:lang w:val="en-US" w:eastAsia="ja-JP" w:bidi="ar-SA"/>
+                <w:sz w:val="18"/>
+                <w:szCs w:val="18"/>
               </w:rPr>
             </w:r>
           </w:p>
@@ -6517,7 +6538,8 @@
           <w:p>
             <w:pPr>
               <w:pStyle w:val="Normal"/>
-              <w:widowControl/>
+              <w:widowControl w:val="false"/>
+              <w:suppressAutoHyphens w:val="true"/>
               <w:spacing w:lineRule="auto" w:line="240" w:before="0" w:after="0"/>
               <w:jc w:val="both"/>
               <w:rPr>
@@ -6529,10 +6551,8 @@
             <w:r>
               <w:rPr>
                 <w:rFonts w:eastAsia="Aptos" w:cs="Aptos"/>
-                <w:kern w:val="0"/>
-                <w:sz w:val="24"/>
-                <w:szCs w:val="24"/>
-                <w:lang w:val="en-US" w:eastAsia="ja-JP" w:bidi="ar-SA"/>
+                <w:sz w:val="22"/>
+                <w:szCs w:val="22"/>
               </w:rPr>
             </w:r>
           </w:p>
@@ -6667,7 +6687,7 @@
         <mc:AlternateContent>
           <mc:Choice Requires="wps">
             <w:drawing>
-              <wp:anchor behindDoc="0" distT="39370" distB="62865" distL="0" distR="127000" simplePos="0" locked="0" layoutInCell="0" allowOverlap="1" relativeHeight="77" wp14:anchorId="282B1FC4">
+              <wp:anchor behindDoc="0" distT="39370" distB="62865" distL="0" distR="127000" simplePos="0" locked="0" layoutInCell="0" allowOverlap="1" relativeHeight="75" wp14:anchorId="282B1FC4">
                 <wp:simplePos x="0" y="0"/>
                 <wp:positionH relativeFrom="margin">
                   <wp:align>left</wp:align>
@@ -6720,6 +6740,7 @@
                             </w:pPr>
                             <w:r>
                               <w:rPr>
+                                <w:color w:val="000000"/>
                                 <w:sz w:val="20"/>
                                 <w:szCs w:val="20"/>
                               </w:rPr>
@@ -6755,6 +6776,7 @@
                       </w:pPr>
                       <w:r>
                         <w:rPr>
+                          <w:color w:val="000000"/>
                           <w:sz w:val="20"/>
                           <w:szCs w:val="20"/>
                         </w:rPr>
@@ -6805,7 +6827,7 @@
         <mc:AlternateContent>
           <mc:Choice Requires="wps">
             <w:drawing>
-              <wp:anchor behindDoc="0" distT="39370" distB="58420" distL="107950" distR="122555" simplePos="0" locked="0" layoutInCell="0" allowOverlap="1" relativeHeight="71" wp14:anchorId="520C4FA0">
+              <wp:anchor behindDoc="0" distT="39370" distB="58420" distL="107950" distR="121920" simplePos="0" locked="0" layoutInCell="0" allowOverlap="1" relativeHeight="69" wp14:anchorId="520C4FA0">
                 <wp:simplePos x="0" y="0"/>
                 <wp:positionH relativeFrom="column">
                   <wp:posOffset>1588770</wp:posOffset>
@@ -6858,6 +6880,7 @@
                             </w:pPr>
                             <w:r>
                               <w:rPr>
+                                <w:color w:val="000000"/>
                                 <w:sz w:val="20"/>
                                 <w:szCs w:val="20"/>
                               </w:rPr>
@@ -6893,6 +6916,7 @@
                       </w:pPr>
                       <w:r>
                         <w:rPr>
+                          <w:color w:val="000000"/>
                           <w:sz w:val="20"/>
                           <w:szCs w:val="20"/>
                         </w:rPr>
@@ -6946,7 +6970,7 @@
         <mc:AlternateContent>
           <mc:Choice Requires="wps">
             <w:drawing>
-              <wp:anchor behindDoc="0" distT="39370" distB="58420" distL="107950" distR="122555" simplePos="0" locked="0" layoutInCell="0" allowOverlap="1" relativeHeight="73" wp14:anchorId="39AC88AE">
+              <wp:anchor behindDoc="0" distT="39370" distB="58420" distL="107950" distR="122555" simplePos="0" locked="0" layoutInCell="0" allowOverlap="1" relativeHeight="71" wp14:anchorId="39AC88AE">
                 <wp:simplePos x="0" y="0"/>
                 <wp:positionH relativeFrom="column">
                   <wp:posOffset>1577340</wp:posOffset>
@@ -6999,6 +7023,7 @@
                             </w:pPr>
                             <w:r>
                               <w:rPr>
+                                <w:color w:val="000000"/>
                                 <w:sz w:val="20"/>
                                 <w:szCs w:val="20"/>
                               </w:rPr>
@@ -7034,6 +7059,7 @@
                       </w:pPr>
                       <w:r>
                         <w:rPr>
+                          <w:color w:val="000000"/>
                           <w:sz w:val="20"/>
                           <w:szCs w:val="20"/>
                         </w:rPr>
@@ -7087,7 +7113,7 @@
         <mc:AlternateContent>
           <mc:Choice Requires="wps">
             <w:drawing>
-              <wp:anchor behindDoc="0" distT="39370" distB="58420" distL="107950" distR="122555" simplePos="0" locked="0" layoutInCell="0" allowOverlap="1" relativeHeight="75" wp14:anchorId="131801C6">
+              <wp:anchor behindDoc="0" distT="39370" distB="58420" distL="107950" distR="121920" simplePos="0" locked="0" layoutInCell="0" allowOverlap="1" relativeHeight="73" wp14:anchorId="131801C6">
                 <wp:simplePos x="0" y="0"/>
                 <wp:positionH relativeFrom="column">
                   <wp:posOffset>1588770</wp:posOffset>
@@ -7140,6 +7166,7 @@
                             </w:pPr>
                             <w:r>
                               <w:rPr>
+                                <w:color w:val="000000"/>
                                 <w:sz w:val="20"/>
                                 <w:szCs w:val="20"/>
                               </w:rPr>
@@ -7175,6 +7202,7 @@
                       </w:pPr>
                       <w:r>
                         <w:rPr>
+                          <w:color w:val="000000"/>
                           <w:sz w:val="20"/>
                           <w:szCs w:val="20"/>
                         </w:rPr>
@@ -7241,7 +7269,7 @@
         <mc:AlternateContent>
           <mc:Choice Requires="wps">
             <w:drawing>
-              <wp:anchor behindDoc="0" distT="39370" distB="58420" distL="107950" distR="122555" simplePos="0" locked="0" layoutInCell="0" allowOverlap="1" relativeHeight="81" wp14:anchorId="159E153B">
+              <wp:anchor behindDoc="0" distT="39370" distB="58420" distL="107950" distR="121920" simplePos="0" locked="0" layoutInCell="0" allowOverlap="1" relativeHeight="79" wp14:anchorId="159E153B">
                 <wp:simplePos x="0" y="0"/>
                 <wp:positionH relativeFrom="margin">
                   <wp:posOffset>2282190</wp:posOffset>
@@ -7294,6 +7322,7 @@
                             </w:pPr>
                             <w:r>
                               <w:rPr>
+                                <w:color w:val="000000"/>
                                 <w:sz w:val="20"/>
                                 <w:szCs w:val="20"/>
                               </w:rPr>
@@ -7329,6 +7358,7 @@
                       </w:pPr>
                       <w:r>
                         <w:rPr>
+                          <w:color w:val="000000"/>
                           <w:sz w:val="20"/>
                           <w:szCs w:val="20"/>
                         </w:rPr>
@@ -7384,7 +7414,7 @@
         <mc:AlternateContent>
           <mc:Choice Requires="wps">
             <w:drawing>
-              <wp:anchor behindDoc="0" distT="39370" distB="58420" distL="107950" distR="122555" simplePos="0" locked="0" layoutInCell="0" allowOverlap="1" relativeHeight="79" wp14:anchorId="3320E118">
+              <wp:anchor behindDoc="0" distT="39370" distB="58420" distL="107950" distR="122555" simplePos="0" locked="0" layoutInCell="0" allowOverlap="1" relativeHeight="77" wp14:anchorId="3320E118">
                 <wp:simplePos x="0" y="0"/>
                 <wp:positionH relativeFrom="column">
                   <wp:posOffset>2297430</wp:posOffset>
@@ -7437,6 +7467,7 @@
                             </w:pPr>
                             <w:r>
                               <w:rPr>
+                                <w:color w:val="000000"/>
                                 <w:sz w:val="20"/>
                                 <w:szCs w:val="20"/>
                               </w:rPr>
@@ -7472,6 +7503,7 @@
                       </w:pPr>
                       <w:r>
                         <w:rPr>
+                          <w:color w:val="000000"/>
                           <w:sz w:val="20"/>
                           <w:szCs w:val="20"/>
                         </w:rPr>
@@ -7527,7 +7559,7 @@
         <mc:AlternateContent>
           <mc:Choice Requires="wps">
             <w:drawing>
-              <wp:anchor behindDoc="0" distT="39370" distB="58420" distL="107950" distR="122555" simplePos="0" locked="0" layoutInCell="0" allowOverlap="1" relativeHeight="83" wp14:anchorId="1520575A">
+              <wp:anchor behindDoc="0" distT="39370" distB="58420" distL="107950" distR="121920" simplePos="0" locked="0" layoutInCell="0" allowOverlap="1" relativeHeight="81" wp14:anchorId="1520575A">
                 <wp:simplePos x="0" y="0"/>
                 <wp:positionH relativeFrom="column">
                   <wp:posOffset>2312035</wp:posOffset>
@@ -7580,6 +7612,7 @@
                             </w:pPr>
                             <w:r>
                               <w:rPr>
+                                <w:color w:val="000000"/>
                                 <w:sz w:val="20"/>
                                 <w:szCs w:val="20"/>
                               </w:rPr>
@@ -7615,6 +7648,7 @@
                       </w:pPr>
                       <w:r>
                         <w:rPr>
+                          <w:color w:val="000000"/>
                           <w:sz w:val="20"/>
                           <w:szCs w:val="20"/>
                         </w:rPr>
@@ -7670,7 +7704,7 @@
         <mc:AlternateContent>
           <mc:Choice Requires="wps">
             <w:drawing>
-              <wp:anchor behindDoc="0" distT="39370" distB="58420" distL="107950" distR="122555" simplePos="0" locked="0" layoutInCell="0" allowOverlap="1" relativeHeight="87" wp14:anchorId="322A891D">
+              <wp:anchor behindDoc="0" distT="39370" distB="58420" distL="107950" distR="121920" simplePos="0" locked="0" layoutInCell="0" allowOverlap="1" relativeHeight="85" wp14:anchorId="322A891D">
                 <wp:simplePos x="0" y="0"/>
                 <wp:positionH relativeFrom="column">
                   <wp:posOffset>2301240</wp:posOffset>
@@ -7723,6 +7757,7 @@
                             </w:pPr>
                             <w:r>
                               <w:rPr>
+                                <w:color w:val="000000"/>
                                 <w:sz w:val="20"/>
                                 <w:szCs w:val="20"/>
                               </w:rPr>
@@ -7758,6 +7793,7 @@
                       </w:pPr>
                       <w:r>
                         <w:rPr>
+                          <w:color w:val="000000"/>
                           <w:sz w:val="20"/>
                           <w:szCs w:val="20"/>
                         </w:rPr>
@@ -7798,7 +7834,7 @@
         <mc:AlternateContent>
           <mc:Choice Requires="wps">
             <w:drawing>
-              <wp:anchor behindDoc="0" distT="39370" distB="58420" distL="107950" distR="122555" simplePos="0" locked="0" layoutInCell="0" allowOverlap="1" relativeHeight="85" wp14:anchorId="1E299033">
+              <wp:anchor behindDoc="0" distT="39370" distB="58420" distL="107950" distR="121920" simplePos="0" locked="0" layoutInCell="0" allowOverlap="1" relativeHeight="83" wp14:anchorId="1E299033">
                 <wp:simplePos x="0" y="0"/>
                 <wp:positionH relativeFrom="column">
                   <wp:posOffset>2293620</wp:posOffset>
@@ -7851,6 +7887,7 @@
                             </w:pPr>
                             <w:r>
                               <w:rPr>
+                                <w:color w:val="000000"/>
                                 <w:sz w:val="20"/>
                                 <w:szCs w:val="20"/>
                               </w:rPr>
@@ -7886,6 +7923,7 @@
                       </w:pPr>
                       <w:r>
                         <w:rPr>
+                          <w:color w:val="000000"/>
                           <w:sz w:val="20"/>
                           <w:szCs w:val="20"/>
                         </w:rPr>
@@ -7923,7 +7961,7 @@
         <mc:AlternateContent>
           <mc:Choice Requires="wps">
             <w:drawing>
-              <wp:anchor behindDoc="0" distT="39370" distB="58420" distL="107950" distR="122555" simplePos="0" locked="0" layoutInCell="0" allowOverlap="1" relativeHeight="89" wp14:anchorId="5B74B9E7">
+              <wp:anchor behindDoc="0" distT="39370" distB="58420" distL="107950" distR="122555" simplePos="0" locked="0" layoutInCell="0" allowOverlap="1" relativeHeight="87" wp14:anchorId="5B74B9E7">
                 <wp:simplePos x="0" y="0"/>
                 <wp:positionH relativeFrom="column">
                   <wp:posOffset>2299335</wp:posOffset>
@@ -7976,6 +8014,7 @@
                             </w:pPr>
                             <w:r>
                               <w:rPr>
+                                <w:color w:val="000000"/>
                                 <w:sz w:val="20"/>
                                 <w:szCs w:val="20"/>
                               </w:rPr>
@@ -8011,6 +8050,7 @@
                       </w:pPr>
                       <w:r>
                         <w:rPr>
+                          <w:color w:val="000000"/>
                           <w:sz w:val="20"/>
                           <w:szCs w:val="20"/>
                         </w:rPr>
@@ -8067,7 +8107,7 @@
         <mc:AlternateContent>
           <mc:Choice Requires="wps">
             <w:drawing>
-              <wp:anchor behindDoc="0" distT="39370" distB="58420" distL="107950" distR="122555" simplePos="0" locked="0" layoutInCell="0" allowOverlap="1" relativeHeight="93" wp14:anchorId="2F381FBA">
+              <wp:anchor behindDoc="0" distT="39370" distB="58420" distL="107950" distR="121920" simplePos="0" locked="0" layoutInCell="0" allowOverlap="1" relativeHeight="91" wp14:anchorId="2F381FBA">
                 <wp:simplePos x="0" y="0"/>
                 <wp:positionH relativeFrom="column">
                   <wp:posOffset>2290445</wp:posOffset>
@@ -8120,6 +8160,7 @@
                             </w:pPr>
                             <w:r>
                               <w:rPr>
+                                <w:color w:val="000000"/>
                                 <w:sz w:val="20"/>
                                 <w:szCs w:val="20"/>
                               </w:rPr>
@@ -8155,6 +8196,7 @@
                       </w:pPr>
                       <w:r>
                         <w:rPr>
+                          <w:color w:val="000000"/>
                           <w:sz w:val="20"/>
                           <w:szCs w:val="20"/>
                         </w:rPr>
@@ -8228,7 +8270,7 @@
         <mc:AlternateContent>
           <mc:Choice Requires="wps">
             <w:drawing>
-              <wp:anchor behindDoc="0" distT="39370" distB="58420" distL="107950" distR="122555" simplePos="0" locked="0" layoutInCell="0" allowOverlap="1" relativeHeight="91" wp14:anchorId="50953EB5">
+              <wp:anchor behindDoc="0" distT="39370" distB="58420" distL="107950" distR="121920" simplePos="0" locked="0" layoutInCell="0" allowOverlap="1" relativeHeight="89" wp14:anchorId="50953EB5">
                 <wp:simplePos x="0" y="0"/>
                 <wp:positionH relativeFrom="column">
                   <wp:posOffset>2266315</wp:posOffset>
@@ -8281,6 +8323,7 @@
                             </w:pPr>
                             <w:r>
                               <w:rPr>
+                                <w:color w:val="000000"/>
                                 <w:sz w:val="20"/>
                                 <w:szCs w:val="20"/>
                               </w:rPr>
@@ -8316,6 +8359,7 @@
                       </w:pPr>
                       <w:r>
                         <w:rPr>
+                          <w:color w:val="000000"/>
                           <w:sz w:val="20"/>
                           <w:szCs w:val="20"/>
                         </w:rPr>
@@ -8541,12 +8585,12 @@
         <w:tblLook w:val="04a0" w:noHBand="0" w:noVBand="1" w:firstColumn="1" w:lastRow="0" w:lastColumn="0" w:firstRow="1"/>
       </w:tblPr>
       <w:tblGrid>
-        <w:gridCol w:w="3156"/>
-        <w:gridCol w:w="1226"/>
+        <w:gridCol w:w="3155"/>
+        <w:gridCol w:w="1227"/>
         <w:gridCol w:w="1417"/>
         <w:gridCol w:w="1682"/>
-        <w:gridCol w:w="1426"/>
-        <w:gridCol w:w="1246"/>
+        <w:gridCol w:w="1427"/>
+        <w:gridCol w:w="1245"/>
       </w:tblGrid>
       <w:tr>
         <w:trPr>
@@ -8554,13 +8598,14 @@
         </w:trPr>
         <w:tc>
           <w:tcPr>
-            <w:tcW w:w="3156" w:type="dxa"/>
+            <w:tcW w:w="3155" w:type="dxa"/>
             <w:tcBorders/>
           </w:tcPr>
           <w:p>
             <w:pPr>
               <w:pStyle w:val="Normal"/>
-              <w:widowControl/>
+              <w:widowControl w:val="false"/>
+              <w:suppressAutoHyphens w:val="true"/>
               <w:spacing w:lineRule="auto" w:line="240" w:before="0" w:after="0"/>
               <w:jc w:val="center"/>
               <w:rPr>
@@ -8572,23 +8617,22 @@
             <w:r>
               <w:rPr>
                 <w:rFonts w:eastAsia="Aptos" w:cs="Aptos"/>
-                <w:kern w:val="0"/>
-                <w:sz w:val="24"/>
-                <w:szCs w:val="24"/>
-                <w:lang w:val="en-US" w:eastAsia="ja-JP" w:bidi="ar-SA"/>
+                <w:sz w:val="22"/>
+                <w:szCs w:val="22"/>
               </w:rPr>
             </w:r>
           </w:p>
         </w:tc>
         <w:tc>
           <w:tcPr>
-            <w:tcW w:w="1226" w:type="dxa"/>
+            <w:tcW w:w="1227" w:type="dxa"/>
             <w:tcBorders/>
           </w:tcPr>
           <w:p>
             <w:pPr>
               <w:pStyle w:val="Normal"/>
-              <w:widowControl/>
+              <w:widowControl w:val="false"/>
+              <w:suppressAutoHyphens w:val="true"/>
               <w:spacing w:lineRule="auto" w:line="240" w:before="0" w:after="0"/>
               <w:jc w:val="center"/>
               <w:rPr>
@@ -8617,7 +8661,8 @@
           <w:p>
             <w:pPr>
               <w:pStyle w:val="Normal"/>
-              <w:widowControl/>
+              <w:widowControl w:val="false"/>
+              <w:suppressAutoHyphens w:val="true"/>
               <w:spacing w:lineRule="auto" w:line="240" w:before="0" w:after="0"/>
               <w:jc w:val="center"/>
               <w:rPr>
@@ -8646,7 +8691,8 @@
           <w:p>
             <w:pPr>
               <w:pStyle w:val="Normal"/>
-              <w:widowControl/>
+              <w:widowControl w:val="false"/>
+              <w:suppressAutoHyphens w:val="true"/>
               <w:spacing w:lineRule="auto" w:line="240" w:before="0" w:after="0"/>
               <w:jc w:val="center"/>
               <w:rPr>
@@ -8669,13 +8715,14 @@
         </w:tc>
         <w:tc>
           <w:tcPr>
-            <w:tcW w:w="1426" w:type="dxa"/>
+            <w:tcW w:w="1427" w:type="dxa"/>
             <w:tcBorders/>
           </w:tcPr>
           <w:p>
             <w:pPr>
               <w:pStyle w:val="Normal"/>
-              <w:widowControl/>
+              <w:widowControl w:val="false"/>
+              <w:suppressAutoHyphens w:val="true"/>
               <w:spacing w:lineRule="auto" w:line="240" w:before="0" w:after="0"/>
               <w:jc w:val="center"/>
               <w:rPr>
@@ -8698,13 +8745,14 @@
         </w:tc>
         <w:tc>
           <w:tcPr>
-            <w:tcW w:w="1246" w:type="dxa"/>
+            <w:tcW w:w="1245" w:type="dxa"/>
             <w:tcBorders/>
           </w:tcPr>
           <w:p>
             <w:pPr>
               <w:pStyle w:val="Normal"/>
-              <w:widowControl/>
+              <w:widowControl w:val="false"/>
+              <w:suppressAutoHyphens w:val="true"/>
               <w:spacing w:lineRule="auto" w:line="240" w:before="0" w:after="0"/>
               <w:jc w:val="center"/>
               <w:rPr>
@@ -8732,13 +8780,14 @@
         </w:trPr>
         <w:tc>
           <w:tcPr>
-            <w:tcW w:w="3156" w:type="dxa"/>
+            <w:tcW w:w="3155" w:type="dxa"/>
             <w:tcBorders/>
           </w:tcPr>
           <w:p>
             <w:pPr>
               <w:pStyle w:val="Normal"/>
-              <w:widowControl/>
+              <w:widowControl w:val="false"/>
+              <w:suppressAutoHyphens w:val="true"/>
               <w:spacing w:lineRule="auto" w:line="240" w:before="0" w:after="0"/>
               <w:jc w:val="center"/>
               <w:rPr>
@@ -8761,13 +8810,14 @@
         </w:tc>
         <w:tc>
           <w:tcPr>
-            <w:tcW w:w="1226" w:type="dxa"/>
+            <w:tcW w:w="1227" w:type="dxa"/>
             <w:tcBorders/>
           </w:tcPr>
           <w:p>
             <w:pPr>
               <w:pStyle w:val="Normal"/>
-              <w:widowControl/>
+              <w:widowControl w:val="false"/>
+              <w:suppressAutoHyphens w:val="true"/>
               <w:spacing w:lineRule="auto" w:line="240" w:before="0" w:after="0"/>
               <w:jc w:val="center"/>
               <w:rPr>
@@ -8779,10 +8829,8 @@
             <w:r>
               <w:rPr>
                 <w:rFonts w:eastAsia="Aptos" w:cs="Aptos"/>
-                <w:kern w:val="0"/>
-                <w:sz w:val="24"/>
-                <w:szCs w:val="24"/>
-                <w:lang w:val="en-US" w:eastAsia="ja-JP" w:bidi="ar-SA"/>
+                <w:sz w:val="22"/>
+                <w:szCs w:val="22"/>
               </w:rPr>
             </w:r>
           </w:p>
@@ -8795,7 +8843,8 @@
           <w:p>
             <w:pPr>
               <w:pStyle w:val="Normal"/>
-              <w:widowControl/>
+              <w:widowControl w:val="false"/>
+              <w:suppressAutoHyphens w:val="true"/>
               <w:spacing w:lineRule="auto" w:line="240" w:before="0" w:after="0"/>
               <w:jc w:val="center"/>
               <w:rPr>
@@ -8807,10 +8856,8 @@
             <w:r>
               <w:rPr>
                 <w:rFonts w:eastAsia="Aptos" w:cs="Aptos"/>
-                <w:kern w:val="0"/>
-                <w:sz w:val="24"/>
-                <w:szCs w:val="24"/>
-                <w:lang w:val="en-US" w:eastAsia="ja-JP" w:bidi="ar-SA"/>
+                <w:sz w:val="22"/>
+                <w:szCs w:val="22"/>
               </w:rPr>
             </w:r>
           </w:p>
@@ -8823,7 +8870,8 @@
           <w:p>
             <w:pPr>
               <w:pStyle w:val="Normal"/>
-              <w:widowControl/>
+              <w:widowControl w:val="false"/>
+              <w:suppressAutoHyphens w:val="true"/>
               <w:spacing w:lineRule="auto" w:line="240" w:before="0" w:after="0"/>
               <w:jc w:val="center"/>
               <w:rPr>
@@ -8835,23 +8883,22 @@
             <w:r>
               <w:rPr>
                 <w:rFonts w:eastAsia="Aptos" w:cs="Aptos"/>
-                <w:kern w:val="0"/>
-                <w:sz w:val="24"/>
-                <w:szCs w:val="24"/>
-                <w:lang w:val="en-US" w:eastAsia="ja-JP" w:bidi="ar-SA"/>
+                <w:sz w:val="22"/>
+                <w:szCs w:val="22"/>
               </w:rPr>
             </w:r>
           </w:p>
         </w:tc>
         <w:tc>
           <w:tcPr>
-            <w:tcW w:w="1426" w:type="dxa"/>
+            <w:tcW w:w="1427" w:type="dxa"/>
             <w:tcBorders/>
           </w:tcPr>
           <w:p>
             <w:pPr>
               <w:pStyle w:val="Normal"/>
-              <w:widowControl/>
+              <w:widowControl w:val="false"/>
+              <w:suppressAutoHyphens w:val="true"/>
               <w:spacing w:lineRule="auto" w:line="240" w:before="0" w:after="0"/>
               <w:jc w:val="center"/>
               <w:rPr>
@@ -8863,23 +8910,22 @@
             <w:r>
               <w:rPr>
                 <w:rFonts w:eastAsia="Aptos" w:cs="Aptos"/>
-                <w:kern w:val="0"/>
-                <w:sz w:val="24"/>
-                <w:szCs w:val="24"/>
-                <w:lang w:val="en-US" w:eastAsia="ja-JP" w:bidi="ar-SA"/>
+                <w:sz w:val="22"/>
+                <w:szCs w:val="22"/>
               </w:rPr>
             </w:r>
           </w:p>
         </w:tc>
         <w:tc>
           <w:tcPr>
-            <w:tcW w:w="1246" w:type="dxa"/>
+            <w:tcW w:w="1245" w:type="dxa"/>
             <w:tcBorders/>
           </w:tcPr>
           <w:p>
             <w:pPr>
               <w:pStyle w:val="Normal"/>
-              <w:widowControl/>
+              <w:widowControl w:val="false"/>
+              <w:suppressAutoHyphens w:val="true"/>
               <w:spacing w:lineRule="auto" w:line="240" w:before="0" w:after="0"/>
               <w:jc w:val="center"/>
               <w:rPr>
@@ -8891,10 +8937,8 @@
             <w:r>
               <w:rPr>
                 <w:rFonts w:eastAsia="Aptos" w:cs="Aptos"/>
-                <w:kern w:val="0"/>
-                <w:sz w:val="24"/>
-                <w:szCs w:val="24"/>
-                <w:lang w:val="en-US" w:eastAsia="ja-JP" w:bidi="ar-SA"/>
+                <w:sz w:val="22"/>
+                <w:szCs w:val="22"/>
               </w:rPr>
             </w:r>
           </w:p>
@@ -8906,13 +8950,14 @@
         </w:trPr>
         <w:tc>
           <w:tcPr>
-            <w:tcW w:w="3156" w:type="dxa"/>
+            <w:tcW w:w="3155" w:type="dxa"/>
             <w:tcBorders/>
           </w:tcPr>
           <w:p>
             <w:pPr>
               <w:pStyle w:val="Normal"/>
-              <w:widowControl/>
+              <w:widowControl w:val="false"/>
+              <w:suppressAutoHyphens w:val="true"/>
               <w:spacing w:lineRule="auto" w:line="240" w:before="0" w:after="0"/>
               <w:jc w:val="center"/>
               <w:rPr>
@@ -8935,13 +8980,14 @@
         </w:tc>
         <w:tc>
           <w:tcPr>
-            <w:tcW w:w="1226" w:type="dxa"/>
+            <w:tcW w:w="1227" w:type="dxa"/>
             <w:tcBorders/>
           </w:tcPr>
           <w:p>
             <w:pPr>
               <w:pStyle w:val="Normal"/>
-              <w:widowControl/>
+              <w:widowControl w:val="false"/>
+              <w:suppressAutoHyphens w:val="true"/>
               <w:spacing w:lineRule="auto" w:line="240" w:before="0" w:after="0"/>
               <w:jc w:val="center"/>
               <w:rPr>
@@ -8953,10 +8999,8 @@
             <w:r>
               <w:rPr>
                 <w:rFonts w:eastAsia="Aptos" w:cs="Aptos"/>
-                <w:kern w:val="0"/>
-                <w:sz w:val="24"/>
-                <w:szCs w:val="24"/>
-                <w:lang w:val="en-US" w:eastAsia="ja-JP" w:bidi="ar-SA"/>
+                <w:sz w:val="22"/>
+                <w:szCs w:val="22"/>
               </w:rPr>
             </w:r>
           </w:p>
@@ -8969,7 +9013,8 @@
           <w:p>
             <w:pPr>
               <w:pStyle w:val="Normal"/>
-              <w:widowControl/>
+              <w:widowControl w:val="false"/>
+              <w:suppressAutoHyphens w:val="true"/>
               <w:spacing w:lineRule="auto" w:line="240" w:before="0" w:after="0"/>
               <w:jc w:val="center"/>
               <w:rPr>
@@ -8981,10 +9026,8 @@
             <w:r>
               <w:rPr>
                 <w:rFonts w:eastAsia="Aptos" w:cs="Aptos"/>
-                <w:kern w:val="0"/>
-                <w:sz w:val="24"/>
-                <w:szCs w:val="24"/>
-                <w:lang w:val="en-US" w:eastAsia="ja-JP" w:bidi="ar-SA"/>
+                <w:sz w:val="22"/>
+                <w:szCs w:val="22"/>
               </w:rPr>
             </w:r>
           </w:p>
@@ -8997,7 +9040,8 @@
           <w:p>
             <w:pPr>
               <w:pStyle w:val="Normal"/>
-              <w:widowControl/>
+              <w:widowControl w:val="false"/>
+              <w:suppressAutoHyphens w:val="true"/>
               <w:spacing w:lineRule="auto" w:line="240" w:before="0" w:after="0"/>
               <w:jc w:val="center"/>
               <w:rPr>
@@ -9009,23 +9053,22 @@
             <w:r>
               <w:rPr>
                 <w:rFonts w:eastAsia="Aptos" w:cs="Aptos"/>
-                <w:kern w:val="0"/>
-                <w:sz w:val="24"/>
-                <w:szCs w:val="24"/>
-                <w:lang w:val="en-US" w:eastAsia="ja-JP" w:bidi="ar-SA"/>
+                <w:sz w:val="22"/>
+                <w:szCs w:val="22"/>
               </w:rPr>
             </w:r>
           </w:p>
         </w:tc>
         <w:tc>
           <w:tcPr>
-            <w:tcW w:w="1426" w:type="dxa"/>
+            <w:tcW w:w="1427" w:type="dxa"/>
             <w:tcBorders/>
           </w:tcPr>
           <w:p>
             <w:pPr>
               <w:pStyle w:val="Normal"/>
-              <w:widowControl/>
+              <w:widowControl w:val="false"/>
+              <w:suppressAutoHyphens w:val="true"/>
               <w:spacing w:lineRule="auto" w:line="240" w:before="0" w:after="0"/>
               <w:jc w:val="center"/>
               <w:rPr>
@@ -9037,23 +9080,22 @@
             <w:r>
               <w:rPr>
                 <w:rFonts w:eastAsia="Aptos" w:cs="Aptos"/>
-                <w:kern w:val="0"/>
-                <w:sz w:val="24"/>
-                <w:szCs w:val="24"/>
-                <w:lang w:val="en-US" w:eastAsia="ja-JP" w:bidi="ar-SA"/>
+                <w:sz w:val="22"/>
+                <w:szCs w:val="22"/>
               </w:rPr>
             </w:r>
           </w:p>
         </w:tc>
         <w:tc>
           <w:tcPr>
-            <w:tcW w:w="1246" w:type="dxa"/>
+            <w:tcW w:w="1245" w:type="dxa"/>
             <w:tcBorders/>
           </w:tcPr>
           <w:p>
             <w:pPr>
               <w:pStyle w:val="Normal"/>
-              <w:widowControl/>
+              <w:widowControl w:val="false"/>
+              <w:suppressAutoHyphens w:val="true"/>
               <w:spacing w:lineRule="auto" w:line="240" w:before="0" w:after="0"/>
               <w:jc w:val="center"/>
               <w:rPr>
@@ -9065,10 +9107,8 @@
             <w:r>
               <w:rPr>
                 <w:rFonts w:eastAsia="Aptos" w:cs="Aptos"/>
-                <w:kern w:val="0"/>
-                <w:sz w:val="24"/>
-                <w:szCs w:val="24"/>
-                <w:lang w:val="en-US" w:eastAsia="ja-JP" w:bidi="ar-SA"/>
+                <w:sz w:val="22"/>
+                <w:szCs w:val="22"/>
               </w:rPr>
             </w:r>
           </w:p>
@@ -10130,81 +10170,53 @@
     </w:pPr>
     <w:r>
       <w:rPr/>
-      <mc:AlternateContent>
-        <mc:Choice Requires="wps">
-          <w:drawing>
-            <wp:anchor behindDoc="1" distT="0" distB="0" distL="0" distR="0" simplePos="0" locked="0" layoutInCell="0" allowOverlap="1" relativeHeight="3">
-              <wp:simplePos x="0" y="0"/>
-              <wp:positionH relativeFrom="margin">
-                <wp:align>center</wp:align>
-              </wp:positionH>
-              <wp:positionV relativeFrom="margin">
-                <wp:align>center</wp:align>
-              </wp:positionV>
-              <wp:extent cx="6645275" cy="6645275"/>
-              <wp:effectExtent l="0" t="0" r="0" b="0"/>
-              <wp:wrapNone/>
-              <wp:docPr id="78" name="WordPictureWatermark3679688"/>
-              <a:graphic xmlns:a="http://schemas.openxmlformats.org/drawingml/2006/main">
-                <a:graphicData uri="http://schemas.openxmlformats.org/drawingml/2006/picture">
-                  <pic:pic xmlns:pic="http://schemas.openxmlformats.org/drawingml/2006/picture">
-                    <pic:nvPicPr>
-                      <pic:cNvPr id="0" name="WordPictureWatermark3679688" descr=""/>
-                      <pic:cNvPicPr/>
-                    </pic:nvPicPr>
-                    <pic:blipFill>
-                      <a:blip r:embed="rId1">
-                        <a:lum bright="70000" contrast="-70000"/>
-                      </a:blip>
-                      <a:stretch/>
-                    </pic:blipFill>
-                    <pic:spPr>
-                      <a:xfrm>
-                        <a:off x="0" y="0"/>
-                        <a:ext cx="6645240" cy="6645240"/>
-                      </a:xfrm>
-                      <a:prstGeom prst="rect">
-                        <a:avLst/>
-                      </a:prstGeom>
-                      <a:ln w="0">
-                        <a:noFill/>
-                      </a:ln>
-                    </pic:spPr>
-                  </pic:pic>
-                </a:graphicData>
-              </a:graphic>
-            </wp:anchor>
-          </w:drawing>
-        </mc:Choice>
-        <mc:Fallback>
-          <w:pict>
-            <v:shapetype id="_x0000_t75" coordsize="21600,21600" o:spt="75" o:preferrelative="t" path="m@4@5l@4@11@9@11@9@5xe" filled="f" stroked="f">
-              <v:stroke joinstyle="miter"/>
-              <v:formulas>
-                <v:f eqn="if lineDrawn pixelLineWidth 0"/>
-                <v:f eqn="sum @0 1 0"/>
-                <v:f eqn="sum 0 0 @1"/>
-                <v:f eqn="prod @2 1 2"/>
-                <v:f eqn="prod @3 21600 pixelWidth"/>
-                <v:f eqn="prod @3 21600 pixelHeight"/>
-                <v:f eqn="sum @0 0 1"/>
-                <v:f eqn="prod @6 1 2"/>
-                <v:f eqn="prod @7 21600 pixelWidth"/>
-                <v:f eqn="sum @8 21600 0"/>
-                <v:f eqn="prod @7 21600 pixelHeight"/>
-                <v:f eqn="sum @10 21600 0"/>
-              </v:formulas>
-              <v:path o:extrusionok="f" gradientshapeok="t" o:connecttype="rect"/>
-              <o:lock v:ext="edit" aspectratio="t"/>
-            </v:shapetype>
-            <v:shape id="WordPictureWatermark3679688" o:spid="shape_0" stroked="f" o:allowincell="f" style="position:absolute;margin-left:0.05pt;margin-top:0pt;width:523.2pt;height:523.2pt;mso-wrap-style:none;v-text-anchor:middle;mso-position-horizontal:center;mso-position-horizontal-relative:margin;mso-position-vertical:center;mso-position-vertical-relative:margin" type="_x0000_t75">
-              <v:imagedata r:id="rId1" o:detectmouseclick="t"/>
-              <v:stroke color="#3465a4" joinstyle="round" endcap="flat"/>
-              <w10:wrap type="none"/>
-            </v:shape>
-          </w:pict>
-        </mc:Fallback>
-      </mc:AlternateContent>
+      <w:drawing>
+        <wp:anchor behindDoc="1" distT="0" distB="0" distL="0" distR="0" simplePos="0" locked="0" layoutInCell="1" allowOverlap="1" relativeHeight="0">
+          <wp:simplePos x="0" y="0"/>
+          <wp:positionH relativeFrom="margin">
+            <wp:align>center</wp:align>
+          </wp:positionH>
+          <wp:positionV relativeFrom="margin">
+            <wp:align>center</wp:align>
+          </wp:positionV>
+          <wp:extent cx="6645275" cy="6645275"/>
+          <wp:effectExtent l="0" t="0" r="0" b="0"/>
+          <wp:wrapNone/>
+          <wp:docPr id="78" name="WordPictureWatermark3679688" descr=""/>
+          <wp:cNvGraphicFramePr>
+            <a:graphicFrameLocks xmlns:a="http://schemas.openxmlformats.org/drawingml/2006/main" noChangeAspect="1"/>
+          </wp:cNvGraphicFramePr>
+          <a:graphic xmlns:a="http://schemas.openxmlformats.org/drawingml/2006/main">
+            <a:graphicData uri="http://schemas.openxmlformats.org/drawingml/2006/picture">
+              <pic:pic xmlns:pic="http://schemas.openxmlformats.org/drawingml/2006/picture">
+                <pic:nvPicPr>
+                  <pic:cNvPr id="78" name="WordPictureWatermark3679688" descr=""/>
+                  <pic:cNvPicPr>
+                    <a:picLocks noChangeAspect="1" noChangeArrowheads="1"/>
+                  </pic:cNvPicPr>
+                </pic:nvPicPr>
+                <pic:blipFill>
+                  <a:blip r:embed="rId1">
+                    <a:lum bright="70000" contrast="-70000"/>
+                  </a:blip>
+                  <a:stretch>
+                    <a:fillRect/>
+                  </a:stretch>
+                </pic:blipFill>
+                <pic:spPr bwMode="auto">
+                  <a:xfrm>
+                    <a:off x="0" y="0"/>
+                    <a:ext cx="6645275" cy="6645275"/>
+                  </a:xfrm>
+                  <a:prstGeom prst="rect">
+                    <a:avLst/>
+                  </a:prstGeom>
+                </pic:spPr>
+              </pic:pic>
+            </a:graphicData>
+          </a:graphic>
+        </wp:anchor>
+      </w:drawing>
     </w:r>
   </w:p>
 </w:hdr>
@@ -10219,62 +10231,53 @@
     </w:pPr>
     <w:r>
       <w:rPr/>
-      <mc:AlternateContent>
-        <mc:Choice Requires="wps">
-          <w:drawing>
-            <wp:anchor behindDoc="1" distT="0" distB="0" distL="0" distR="0" simplePos="0" locked="0" layoutInCell="0" allowOverlap="1" relativeHeight="17">
-              <wp:simplePos x="0" y="0"/>
-              <wp:positionH relativeFrom="margin">
-                <wp:align>center</wp:align>
-              </wp:positionH>
-              <wp:positionV relativeFrom="margin">
-                <wp:align>center</wp:align>
-              </wp:positionV>
-              <wp:extent cx="6645275" cy="6645275"/>
-              <wp:effectExtent l="0" t="0" r="0" b="0"/>
-              <wp:wrapNone/>
-              <wp:docPr id="79" name="WordPictureWatermark3679689"/>
-              <a:graphic xmlns:a="http://schemas.openxmlformats.org/drawingml/2006/main">
-                <a:graphicData uri="http://schemas.openxmlformats.org/drawingml/2006/picture">
-                  <pic:pic xmlns:pic="http://schemas.openxmlformats.org/drawingml/2006/picture">
-                    <pic:nvPicPr>
-                      <pic:cNvPr id="1" name="WordPictureWatermark3679689" descr=""/>
-                      <pic:cNvPicPr/>
-                    </pic:nvPicPr>
-                    <pic:blipFill>
-                      <a:blip r:embed="rId1">
-                        <a:lum bright="70000" contrast="-70000"/>
-                      </a:blip>
-                      <a:stretch/>
-                    </pic:blipFill>
-                    <pic:spPr>
-                      <a:xfrm>
-                        <a:off x="0" y="0"/>
-                        <a:ext cx="6645240" cy="6645240"/>
-                      </a:xfrm>
-                      <a:prstGeom prst="rect">
-                        <a:avLst/>
-                      </a:prstGeom>
-                      <a:ln w="0">
-                        <a:noFill/>
-                      </a:ln>
-                    </pic:spPr>
-                  </pic:pic>
-                </a:graphicData>
-              </a:graphic>
-            </wp:anchor>
-          </w:drawing>
-        </mc:Choice>
-        <mc:Fallback>
-          <w:pict>
-            <v:shape id="WordPictureWatermark3679689" o:spid="shape_0" stroked="f" o:allowincell="f" style="position:absolute;margin-left:0pt;margin-top:109.3pt;width:523.2pt;height:523.2pt;mso-wrap-style:none;v-text-anchor:middle;mso-position-horizontal:center;mso-position-horizontal-relative:margin;mso-position-vertical:center;mso-position-vertical-relative:margin" type="_x0000_t75">
-              <v:imagedata r:id="rId1" o:detectmouseclick="t"/>
-              <v:stroke color="#3465a4" joinstyle="round" endcap="flat"/>
-              <w10:wrap type="none"/>
-            </v:shape>
-          </w:pict>
-        </mc:Fallback>
-      </mc:AlternateContent>
+      <w:drawing>
+        <wp:anchor behindDoc="1" distT="0" distB="0" distL="0" distR="0" simplePos="0" locked="0" layoutInCell="0" allowOverlap="1" relativeHeight="15">
+          <wp:simplePos x="0" y="0"/>
+          <wp:positionH relativeFrom="margin">
+            <wp:align>center</wp:align>
+          </wp:positionH>
+          <wp:positionV relativeFrom="margin">
+            <wp:align>center</wp:align>
+          </wp:positionV>
+          <wp:extent cx="6645275" cy="6645275"/>
+          <wp:effectExtent l="0" t="0" r="0" b="0"/>
+          <wp:wrapNone/>
+          <wp:docPr id="79" name="WordPictureWatermark3679689" descr=""/>
+          <wp:cNvGraphicFramePr>
+            <a:graphicFrameLocks xmlns:a="http://schemas.openxmlformats.org/drawingml/2006/main" noChangeAspect="1"/>
+          </wp:cNvGraphicFramePr>
+          <a:graphic xmlns:a="http://schemas.openxmlformats.org/drawingml/2006/main">
+            <a:graphicData uri="http://schemas.openxmlformats.org/drawingml/2006/picture">
+              <pic:pic xmlns:pic="http://schemas.openxmlformats.org/drawingml/2006/picture">
+                <pic:nvPicPr>
+                  <pic:cNvPr id="79" name="WordPictureWatermark3679689" descr=""/>
+                  <pic:cNvPicPr>
+                    <a:picLocks noChangeAspect="1" noChangeArrowheads="1"/>
+                  </pic:cNvPicPr>
+                </pic:nvPicPr>
+                <pic:blipFill>
+                  <a:blip r:embed="rId1">
+                    <a:lum bright="70000" contrast="-70000"/>
+                  </a:blip>
+                  <a:stretch>
+                    <a:fillRect/>
+                  </a:stretch>
+                </pic:blipFill>
+                <pic:spPr bwMode="auto">
+                  <a:xfrm>
+                    <a:off x="0" y="0"/>
+                    <a:ext cx="6645275" cy="6645275"/>
+                  </a:xfrm>
+                  <a:prstGeom prst="rect">
+                    <a:avLst/>
+                  </a:prstGeom>
+                </pic:spPr>
+              </pic:pic>
+            </a:graphicData>
+          </a:graphic>
+        </wp:anchor>
+      </w:drawing>
     </w:r>
   </w:p>
 </w:hdr>
@@ -10289,62 +10292,53 @@
     </w:pPr>
     <w:r>
       <w:rPr/>
-      <mc:AlternateContent>
-        <mc:Choice Requires="wps">
-          <w:drawing>
-            <wp:anchor behindDoc="1" distT="0" distB="0" distL="0" distR="0" simplePos="0" locked="0" layoutInCell="0" allowOverlap="1" relativeHeight="17">
-              <wp:simplePos x="0" y="0"/>
-              <wp:positionH relativeFrom="margin">
-                <wp:align>center</wp:align>
-              </wp:positionH>
-              <wp:positionV relativeFrom="margin">
-                <wp:align>center</wp:align>
-              </wp:positionV>
-              <wp:extent cx="6645275" cy="6645275"/>
-              <wp:effectExtent l="0" t="0" r="0" b="0"/>
-              <wp:wrapNone/>
-              <wp:docPr id="80" name="WordPictureWatermark3679689"/>
-              <a:graphic xmlns:a="http://schemas.openxmlformats.org/drawingml/2006/main">
-                <a:graphicData uri="http://schemas.openxmlformats.org/drawingml/2006/picture">
-                  <pic:pic xmlns:pic="http://schemas.openxmlformats.org/drawingml/2006/picture">
-                    <pic:nvPicPr>
-                      <pic:cNvPr id="2" name="WordPictureWatermark3679689" descr=""/>
-                      <pic:cNvPicPr/>
-                    </pic:nvPicPr>
-                    <pic:blipFill>
-                      <a:blip r:embed="rId1">
-                        <a:lum bright="70000" contrast="-70000"/>
-                      </a:blip>
-                      <a:stretch/>
-                    </pic:blipFill>
-                    <pic:spPr>
-                      <a:xfrm>
-                        <a:off x="0" y="0"/>
-                        <a:ext cx="6645240" cy="6645240"/>
-                      </a:xfrm>
-                      <a:prstGeom prst="rect">
-                        <a:avLst/>
-                      </a:prstGeom>
-                      <a:ln w="0">
-                        <a:noFill/>
-                      </a:ln>
-                    </pic:spPr>
-                  </pic:pic>
-                </a:graphicData>
-              </a:graphic>
-            </wp:anchor>
-          </w:drawing>
-        </mc:Choice>
-        <mc:Fallback>
-          <w:pict>
-            <v:shape id="WordPictureWatermark3679689" o:spid="shape_0" stroked="f" o:allowincell="f" style="position:absolute;margin-left:0pt;margin-top:109.3pt;width:523.2pt;height:523.2pt;mso-wrap-style:none;v-text-anchor:middle;mso-position-horizontal:center;mso-position-horizontal-relative:margin;mso-position-vertical:center;mso-position-vertical-relative:margin" type="_x0000_t75">
-              <v:imagedata r:id="rId1" o:detectmouseclick="t"/>
-              <v:stroke color="#3465a4" joinstyle="round" endcap="flat"/>
-              <w10:wrap type="none"/>
-            </v:shape>
-          </w:pict>
-        </mc:Fallback>
-      </mc:AlternateContent>
+      <w:drawing>
+        <wp:anchor behindDoc="1" distT="0" distB="0" distL="0" distR="0" simplePos="0" locked="0" layoutInCell="0" allowOverlap="1" relativeHeight="15">
+          <wp:simplePos x="0" y="0"/>
+          <wp:positionH relativeFrom="margin">
+            <wp:align>center</wp:align>
+          </wp:positionH>
+          <wp:positionV relativeFrom="margin">
+            <wp:align>center</wp:align>
+          </wp:positionV>
+          <wp:extent cx="6645275" cy="6645275"/>
+          <wp:effectExtent l="0" t="0" r="0" b="0"/>
+          <wp:wrapNone/>
+          <wp:docPr id="80" name="WordPictureWatermark3679689" descr=""/>
+          <wp:cNvGraphicFramePr>
+            <a:graphicFrameLocks xmlns:a="http://schemas.openxmlformats.org/drawingml/2006/main" noChangeAspect="1"/>
+          </wp:cNvGraphicFramePr>
+          <a:graphic xmlns:a="http://schemas.openxmlformats.org/drawingml/2006/main">
+            <a:graphicData uri="http://schemas.openxmlformats.org/drawingml/2006/picture">
+              <pic:pic xmlns:pic="http://schemas.openxmlformats.org/drawingml/2006/picture">
+                <pic:nvPicPr>
+                  <pic:cNvPr id="80" name="WordPictureWatermark3679689" descr=""/>
+                  <pic:cNvPicPr>
+                    <a:picLocks noChangeAspect="1" noChangeArrowheads="1"/>
+                  </pic:cNvPicPr>
+                </pic:nvPicPr>
+                <pic:blipFill>
+                  <a:blip r:embed="rId1">
+                    <a:lum bright="70000" contrast="-70000"/>
+                  </a:blip>
+                  <a:stretch>
+                    <a:fillRect/>
+                  </a:stretch>
+                </pic:blipFill>
+                <pic:spPr bwMode="auto">
+                  <a:xfrm>
+                    <a:off x="0" y="0"/>
+                    <a:ext cx="6645275" cy="6645275"/>
+                  </a:xfrm>
+                  <a:prstGeom prst="rect">
+                    <a:avLst/>
+                  </a:prstGeom>
+                </pic:spPr>
+              </pic:pic>
+            </a:graphicData>
+          </a:graphic>
+        </wp:anchor>
+      </w:drawing>
     </w:r>
   </w:p>
 </w:hdr>
@@ -11017,8 +11011,9 @@
     <w:qFormat/>
     <w:pPr>
       <w:widowControl/>
+      <w:suppressAutoHyphens w:val="true"/>
       <w:bidi w:val="0"/>
-      <w:spacing w:lineRule="auto" w:line="278" w:before="0" w:after="160"/>
+      <w:spacing w:lineRule="auto" w:line="276" w:before="0" w:after="160"/>
       <w:jc w:val="left"/>
     </w:pPr>
     <w:rPr>

</xml_diff>